<commit_message>
Modified conventions (adhesion) with ropi template
</commit_message>
<xml_diff>
--- a/Conventions/RopiAdhesionMembre1&2.docx
+++ b/Conventions/RopiAdhesionMembre1&2.docx
@@ -4,26 +4,21 @@
   <w:body>
     <w:p>
       <w:pPr>
-        <w:pStyle w:val="Title"/>
-      </w:pPr>
-      <w:r>
-        <w:t>Convention d'adhésion à l'asbl Ropi</w:t>
-      </w:r>
-      <w:r>
-        <w:t xml:space="preserve"> </w:t>
+        <w:pStyle w:val="Title-log"/>
+      </w:pPr>
+      <w:r>
+        <w:t xml:space="preserve">Formulaire d'adhésion à l'asbl Ropi </w:t>
       </w:r>
     </w:p>
     <w:p>
       <w:pPr>
-        <w:pStyle w:val="Subtitle"/>
+        <w:pStyle w:val="Subtitle-log"/>
         <w:rPr>
-          <w:sz w:val="26"/>
           <w:szCs w:val="26"/>
         </w:rPr>
       </w:pPr>
       <w:r>
         <w:rPr>
-          <w:sz w:val="26"/>
           <w:szCs w:val="26"/>
         </w:rPr>
         <w:t>Collège des Professionnels (n°1) ou des Associations / Institutions (n°2)</w:t>
@@ -31,21 +26,15 @@
     </w:p>
     <w:p>
       <w:pPr>
+        <w:pStyle w:val="NoSpacing"/>
         <w:rPr>
           <w:highlight w:val="yellow"/>
         </w:rPr>
       </w:pPr>
     </w:p>
     <w:p>
-      <w:r>
-        <w:rPr>
-          <w:highlight w:val="yellow"/>
-        </w:rPr>
-        <w:t>Version en construction - non finalisée - les débats sont encore ouverts</w:t>
-      </w:r>
-    </w:p>
-    <w:p>
-      <w:pPr>
+      <w:pPr>
+        <w:pStyle w:val="NoSpacing"/>
         <w:rPr>
           <w:rFonts w:ascii="Courier New" w:hAnsi="Courier New" w:cs="Courier New"/>
         </w:rPr>
@@ -53,101 +42,71 @@
     </w:p>
     <w:p>
       <w:pPr>
+        <w:pStyle w:val="NoSpacing"/>
+      </w:pPr>
+      <w:r>
+        <w:t>NOTE</w:t>
+      </w:r>
+      <w:r>
+        <w:t xml:space="preserve">: </w:t>
+      </w:r>
+      <w:r>
+        <w:t>Ne pas imprimer la première page.</w:t>
+      </w:r>
+    </w:p>
+    <w:p>
+      <w:pPr>
+        <w:pStyle w:val="NoSpacing"/>
         <w:rPr>
           <w:rFonts w:ascii="Courier New" w:hAnsi="Courier New" w:cs="Courier New"/>
         </w:rPr>
       </w:pPr>
-      <w:r>
-        <w:rPr>
-          <w:rFonts w:ascii="Courier New" w:hAnsi="Courier New" w:cs="Courier New"/>
-        </w:rPr>
-        <w:t>NOTE</w:t>
-      </w:r>
     </w:p>
     <w:p>
       <w:pPr>
-        <w:rPr>
-          <w:rFonts w:ascii="Courier New" w:hAnsi="Courier New" w:cs="Courier New"/>
-        </w:rPr>
-      </w:pPr>
+        <w:pStyle w:val="NoSpacing"/>
+      </w:pPr>
+      <w:r>
+        <w:t>SOURCES</w:t>
+      </w:r>
     </w:p>
     <w:p>
       <w:pPr>
-        <w:rPr>
-          <w:rFonts w:ascii="Courier New" w:hAnsi="Courier New" w:cs="Courier New"/>
-        </w:rPr>
-      </w:pPr>
-      <w:r>
-        <w:rPr>
-          <w:rFonts w:ascii="Courier New" w:hAnsi="Courier New" w:cs="Courier New"/>
-        </w:rPr>
-        <w:t>Ne pas imprimer la première page.</w:t>
-      </w:r>
-    </w:p>
-    <w:p>
-      <w:pPr>
-        <w:rPr>
-          <w:rFonts w:ascii="Courier New" w:hAnsi="Courier New" w:cs="Courier New"/>
-        </w:rPr>
-      </w:pPr>
-    </w:p>
-    <w:p>
-      <w:pPr>
-        <w:rPr>
-          <w:rFonts w:ascii="Courier New" w:hAnsi="Courier New" w:cs="Courier New"/>
-        </w:rPr>
-      </w:pPr>
-      <w:r>
-        <w:rPr>
-          <w:rFonts w:ascii="Courier New" w:hAnsi="Courier New" w:cs="Courier New"/>
-        </w:rPr>
-        <w:t>SOURCES</w:t>
-      </w:r>
-    </w:p>
-    <w:p>
-      <w:pPr>
-        <w:rPr>
-          <w:rFonts w:ascii="Courier New" w:hAnsi="Courier New" w:cs="Courier New"/>
-        </w:rPr>
+        <w:pStyle w:val="NoSpacing"/>
       </w:pPr>
       <w:hyperlink r:id="rId8" w:history="1">
         <w:r>
           <w:rPr>
             <w:rStyle w:val="Hyperlink"/>
-            <w:rFonts w:ascii="Courier New" w:hAnsi="Courier New" w:cs="Courier New"/>
+            <w:color w:val="000000"/>
+            <w:u w:val="none"/>
           </w:rPr>
           <w:t>https://github.com/RopiMons/RopiDocs/</w:t>
         </w:r>
       </w:hyperlink>
       <w:r>
+        <w:t>Conventions</w:t>
+      </w:r>
+    </w:p>
+    <w:p>
+      <w:pPr>
+        <w:pStyle w:val="NoSpacing"/>
         <w:rPr>
           <w:rFonts w:ascii="Courier New" w:hAnsi="Courier New" w:cs="Courier New"/>
         </w:rPr>
-        <w:t>Conventions</w:t>
-      </w:r>
+      </w:pPr>
     </w:p>
     <w:p>
       <w:pPr>
-        <w:rPr>
-          <w:rFonts w:ascii="Courier New" w:hAnsi="Courier New" w:cs="Courier New"/>
-        </w:rPr>
-      </w:pPr>
+        <w:pStyle w:val="NoSpacing"/>
+      </w:pPr>
+      <w:r>
+        <w:t>CHANGELOG</w:t>
+      </w:r>
     </w:p>
     <w:p>
       <w:pPr>
-        <w:rPr>
-          <w:rFonts w:ascii="Courier New" w:hAnsi="Courier New" w:cs="Courier New"/>
-        </w:rPr>
-      </w:pPr>
-      <w:r>
-        <w:rPr>
-          <w:rFonts w:ascii="Courier New" w:hAnsi="Courier New" w:cs="Courier New"/>
-        </w:rPr>
-        <w:t>CHANGELOG</w:t>
-      </w:r>
-    </w:p>
-    <w:p>
-      <w:pPr>
+        <w:pStyle w:val="NoSpacing"/>
         <w:rPr>
           <w:rFonts w:ascii="Courier New" w:hAnsi="Courier New" w:cs="Courier New"/>
         </w:rPr>
@@ -171,20 +130,9 @@
           </w:tcPr>
           <w:p>
             <w:pPr>
-              <w:rPr>
-                <w:rFonts w:ascii="Courier New" w:hAnsi="Courier New" w:cs="Courier New"/>
-                <w:b/>
-                <w:sz w:val="24"/>
-                <w:lang w:val="en-US"/>
-              </w:rPr>
+              <w:pStyle w:val="NoSpacing"/>
             </w:pPr>
             <w:r>
-              <w:rPr>
-                <w:rFonts w:ascii="Courier New" w:hAnsi="Courier New" w:cs="Courier New"/>
-                <w:b/>
-                <w:sz w:val="24"/>
-                <w:lang w:val="en-US"/>
-              </w:rPr>
               <w:t>Date</w:t>
             </w:r>
           </w:p>
@@ -195,20 +143,9 @@
           </w:tcPr>
           <w:p>
             <w:pPr>
-              <w:rPr>
-                <w:rFonts w:ascii="Courier New" w:hAnsi="Courier New" w:cs="Courier New"/>
-                <w:b/>
-                <w:sz w:val="24"/>
-                <w:lang w:val="en-US"/>
-              </w:rPr>
+              <w:pStyle w:val="NoSpacing"/>
             </w:pPr>
             <w:r>
-              <w:rPr>
-                <w:rFonts w:ascii="Courier New" w:hAnsi="Courier New" w:cs="Courier New"/>
-                <w:b/>
-                <w:sz w:val="24"/>
-                <w:lang w:val="en-US"/>
-              </w:rPr>
               <w:t>Auteur</w:t>
             </w:r>
           </w:p>
@@ -219,20 +156,9 @@
           </w:tcPr>
           <w:p>
             <w:pPr>
-              <w:rPr>
-                <w:rFonts w:ascii="Courier New" w:hAnsi="Courier New" w:cs="Courier New"/>
-                <w:b/>
-                <w:sz w:val="24"/>
-                <w:lang w:val="en-US"/>
-              </w:rPr>
+              <w:pStyle w:val="NoSpacing"/>
             </w:pPr>
             <w:r>
-              <w:rPr>
-                <w:rFonts w:ascii="Courier New" w:hAnsi="Courier New" w:cs="Courier New"/>
-                <w:b/>
-                <w:sz w:val="24"/>
-                <w:lang w:val="en-US"/>
-              </w:rPr>
               <w:t>Description</w:t>
             </w:r>
           </w:p>
@@ -245,19 +171,14 @@
           </w:tcPr>
           <w:p>
             <w:pPr>
+              <w:pStyle w:val="NoSpacing"/>
               <w:rPr>
-                <w:rFonts w:ascii="Courier New" w:hAnsi="Courier New" w:cs="Courier New"/>
                 <w:sz w:val="20"/>
-                <w:szCs w:val="20"/>
-                <w:lang w:val="en-US"/>
               </w:rPr>
             </w:pPr>
             <w:r>
               <w:rPr>
-                <w:rFonts w:ascii="Courier New" w:hAnsi="Courier New" w:cs="Courier New"/>
                 <w:sz w:val="20"/>
-                <w:szCs w:val="20"/>
-                <w:lang w:val="en-US"/>
               </w:rPr>
               <w:t>2015-11-07</w:t>
             </w:r>
@@ -269,17 +190,14 @@
           </w:tcPr>
           <w:p>
             <w:pPr>
+              <w:pStyle w:val="NoSpacing"/>
               <w:rPr>
-                <w:rFonts w:ascii="Courier New" w:hAnsi="Courier New" w:cs="Courier New"/>
                 <w:sz w:val="20"/>
-                <w:szCs w:val="20"/>
               </w:rPr>
             </w:pPr>
             <w:r>
               <w:rPr>
-                <w:rFonts w:ascii="Courier New" w:hAnsi="Courier New" w:cs="Courier New"/>
                 <w:sz w:val="20"/>
-                <w:szCs w:val="20"/>
               </w:rPr>
               <w:t>Fabian Dortu</w:t>
             </w:r>
@@ -291,26 +209,29 @@
           </w:tcPr>
           <w:p>
             <w:pPr>
+              <w:pStyle w:val="NoSpacing"/>
               <w:rPr>
-                <w:rFonts w:ascii="Courier New" w:hAnsi="Courier New" w:cs="Courier New"/>
                 <w:sz w:val="20"/>
-                <w:szCs w:val="20"/>
               </w:rPr>
             </w:pPr>
             <w:r>
               <w:rPr>
-                <w:rFonts w:ascii="Courier New" w:hAnsi="Courier New" w:cs="Courier New"/>
                 <w:sz w:val="20"/>
-                <w:szCs w:val="20"/>
               </w:rPr>
-              <w:t>Première version. Point à discuter: "</w:t>
+              <w:t>Première version. Point à discuter: "une cotisation de 15 € par équivalent temps-plein actif dans l'entreprise"</w:t>
             </w:r>
             <w:r>
               <w:rPr>
                 <w:sz w:val="20"/>
-                <w:szCs w:val="20"/>
               </w:rPr>
-              <w:t>une cotisation de 15 € par équivalent temps-plein actif dans l'entreprise"</w:t>
+              <w:t xml:space="preserve">. </w:t>
+            </w:r>
+            <w:r>
+              <w:rPr>
+                <w:sz w:val="20"/>
+                <w:highlight w:val="yellow"/>
+              </w:rPr>
+              <w:t>Version en construction - non finalisée - les débats sont encore ouverts</w:t>
             </w:r>
           </w:p>
         </w:tc>
@@ -322,6 +243,66 @@
           </w:tcPr>
           <w:p>
             <w:pPr>
+              <w:pStyle w:val="NoSpacing"/>
+              <w:rPr>
+                <w:sz w:val="20"/>
+              </w:rPr>
+            </w:pPr>
+            <w:r>
+              <w:rPr>
+                <w:sz w:val="20"/>
+              </w:rPr>
+              <w:t>2015-11-10</w:t>
+            </w:r>
+          </w:p>
+        </w:tc>
+        <w:tc>
+          <w:tcPr>
+            <w:tcW w:w="1701" w:type="dxa"/>
+          </w:tcPr>
+          <w:p>
+            <w:pPr>
+              <w:pStyle w:val="NoSpacing"/>
+              <w:rPr>
+                <w:sz w:val="20"/>
+              </w:rPr>
+            </w:pPr>
+            <w:r>
+              <w:rPr>
+                <w:sz w:val="20"/>
+              </w:rPr>
+              <w:t>Fabian Dortu</w:t>
+            </w:r>
+          </w:p>
+        </w:tc>
+        <w:tc>
+          <w:tcPr>
+            <w:tcW w:w="5613" w:type="dxa"/>
+          </w:tcPr>
+          <w:p>
+            <w:pPr>
+              <w:pStyle w:val="NoSpacing"/>
+              <w:rPr>
+                <w:sz w:val="20"/>
+              </w:rPr>
+            </w:pPr>
+            <w:r>
+              <w:rPr>
+                <w:sz w:val="20"/>
+              </w:rPr>
+              <w:t>Mise à jour du template ropi</w:t>
+            </w:r>
+          </w:p>
+        </w:tc>
+      </w:tr>
+      <w:tr>
+        <w:tc>
+          <w:tcPr>
+            <w:tcW w:w="1668" w:type="dxa"/>
+          </w:tcPr>
+          <w:p>
+            <w:pPr>
+              <w:pStyle w:val="NoSpacing"/>
               <w:rPr>
                 <w:rFonts w:ascii="Courier New" w:hAnsi="Courier New" w:cs="Courier New"/>
                 <w:sz w:val="20"/>
@@ -336,6 +317,7 @@
           </w:tcPr>
           <w:p>
             <w:pPr>
+              <w:pStyle w:val="NoSpacing"/>
               <w:rPr>
                 <w:rFonts w:ascii="Courier New" w:hAnsi="Courier New" w:cs="Courier New"/>
                 <w:sz w:val="20"/>
@@ -350,6 +332,7 @@
           </w:tcPr>
           <w:p>
             <w:pPr>
+              <w:pStyle w:val="NoSpacing"/>
               <w:rPr>
                 <w:rFonts w:ascii="Courier New" w:hAnsi="Courier New" w:cs="Courier New"/>
                 <w:sz w:val="20"/>
@@ -366,6 +349,7 @@
           </w:tcPr>
           <w:p>
             <w:pPr>
+              <w:pStyle w:val="NoSpacing"/>
               <w:rPr>
                 <w:rFonts w:ascii="Courier New" w:hAnsi="Courier New" w:cs="Courier New"/>
                 <w:sz w:val="20"/>
@@ -380,6 +364,7 @@
           </w:tcPr>
           <w:p>
             <w:pPr>
+              <w:pStyle w:val="NoSpacing"/>
               <w:rPr>
                 <w:rFonts w:ascii="Courier New" w:hAnsi="Courier New" w:cs="Courier New"/>
                 <w:sz w:val="20"/>
@@ -394,6 +379,7 @@
           </w:tcPr>
           <w:p>
             <w:pPr>
+              <w:pStyle w:val="NoSpacing"/>
               <w:rPr>
                 <w:rFonts w:ascii="Courier New" w:hAnsi="Courier New" w:cs="Courier New"/>
                 <w:sz w:val="20"/>
@@ -410,6 +396,7 @@
           </w:tcPr>
           <w:p>
             <w:pPr>
+              <w:pStyle w:val="NoSpacing"/>
               <w:rPr>
                 <w:rFonts w:ascii="Courier New" w:hAnsi="Courier New" w:cs="Courier New"/>
                 <w:sz w:val="20"/>
@@ -424,6 +411,7 @@
           </w:tcPr>
           <w:p>
             <w:pPr>
+              <w:pStyle w:val="NoSpacing"/>
               <w:rPr>
                 <w:rFonts w:ascii="Courier New" w:hAnsi="Courier New" w:cs="Courier New"/>
                 <w:sz w:val="20"/>
@@ -438,6 +426,7 @@
           </w:tcPr>
           <w:p>
             <w:pPr>
+              <w:pStyle w:val="NoSpacing"/>
               <w:rPr>
                 <w:rFonts w:ascii="Courier New" w:hAnsi="Courier New" w:cs="Courier New"/>
                 <w:sz w:val="20"/>
@@ -454,6 +443,7 @@
           </w:tcPr>
           <w:p>
             <w:pPr>
+              <w:pStyle w:val="NoSpacing"/>
               <w:rPr>
                 <w:rFonts w:ascii="Courier New" w:hAnsi="Courier New" w:cs="Courier New"/>
                 <w:sz w:val="20"/>
@@ -468,6 +458,7 @@
           </w:tcPr>
           <w:p>
             <w:pPr>
+              <w:pStyle w:val="NoSpacing"/>
               <w:rPr>
                 <w:rFonts w:ascii="Courier New" w:hAnsi="Courier New" w:cs="Courier New"/>
                 <w:sz w:val="20"/>
@@ -482,6 +473,7 @@
           </w:tcPr>
           <w:p>
             <w:pPr>
+              <w:pStyle w:val="NoSpacing"/>
               <w:rPr>
                 <w:rFonts w:ascii="Courier New" w:hAnsi="Courier New" w:cs="Courier New"/>
                 <w:sz w:val="20"/>
@@ -498,6 +490,7 @@
           </w:tcPr>
           <w:p>
             <w:pPr>
+              <w:pStyle w:val="NoSpacing"/>
               <w:rPr>
                 <w:rFonts w:ascii="Courier New" w:hAnsi="Courier New" w:cs="Courier New"/>
                 <w:sz w:val="20"/>
@@ -512,6 +505,7 @@
           </w:tcPr>
           <w:p>
             <w:pPr>
+              <w:pStyle w:val="NoSpacing"/>
               <w:rPr>
                 <w:rFonts w:ascii="Courier New" w:hAnsi="Courier New" w:cs="Courier New"/>
                 <w:sz w:val="20"/>
@@ -526,50 +520,7 @@
           </w:tcPr>
           <w:p>
             <w:pPr>
-              <w:rPr>
-                <w:rFonts w:ascii="Courier New" w:hAnsi="Courier New" w:cs="Courier New"/>
-                <w:sz w:val="20"/>
-                <w:szCs w:val="20"/>
-              </w:rPr>
-            </w:pPr>
-          </w:p>
-        </w:tc>
-      </w:tr>
-      <w:tr>
-        <w:tc>
-          <w:tcPr>
-            <w:tcW w:w="1668" w:type="dxa"/>
-          </w:tcPr>
-          <w:p>
-            <w:pPr>
-              <w:rPr>
-                <w:rFonts w:ascii="Courier New" w:hAnsi="Courier New" w:cs="Courier New"/>
-                <w:sz w:val="20"/>
-                <w:szCs w:val="20"/>
-              </w:rPr>
-            </w:pPr>
-          </w:p>
-        </w:tc>
-        <w:tc>
-          <w:tcPr>
-            <w:tcW w:w="1701" w:type="dxa"/>
-          </w:tcPr>
-          <w:p>
-            <w:pPr>
-              <w:rPr>
-                <w:rFonts w:ascii="Courier New" w:hAnsi="Courier New" w:cs="Courier New"/>
-                <w:sz w:val="20"/>
-                <w:szCs w:val="20"/>
-              </w:rPr>
-            </w:pPr>
-          </w:p>
-        </w:tc>
-        <w:tc>
-          <w:tcPr>
-            <w:tcW w:w="5613" w:type="dxa"/>
-          </w:tcPr>
-          <w:p>
-            <w:pPr>
+              <w:pStyle w:val="NoSpacing"/>
               <w:rPr>
                 <w:rFonts w:ascii="Courier New" w:hAnsi="Courier New" w:cs="Courier New"/>
                 <w:sz w:val="20"/>
@@ -582,6 +533,7 @@
     </w:tbl>
     <w:p>
       <w:pPr>
+        <w:pStyle w:val="NoSpacing"/>
         <w:rPr>
           <w:rFonts w:ascii="Courier New" w:hAnsi="Courier New" w:cs="Courier New"/>
         </w:rPr>
@@ -589,6 +541,7 @@
     </w:p>
     <w:p>
       <w:pPr>
+        <w:pStyle w:val="NoSpacing"/>
         <w:rPr>
           <w:rFonts w:ascii="Courier New" w:hAnsi="Courier New" w:cs="Courier New"/>
         </w:rPr>
@@ -597,26 +550,37 @@
     <w:sdt>
       <w:sdtPr>
         <w:rPr>
-          <w:rFonts w:ascii="Arial" w:eastAsia="Times New Roman" w:hAnsi="Arial" w:cs="Arial"/>
+          <w:rFonts w:ascii="Corbel" w:eastAsia="Times New Roman" w:hAnsi="Corbel" w:cs="Arial"/>
           <w:b w:val="0"/>
           <w:bCs w:val="0"/>
           <w:color w:val="000000"/>
-          <w:sz w:val="22"/>
+          <w:sz w:val="24"/>
           <w:szCs w:val="22"/>
           <w:lang w:val="fr-BE" w:eastAsia="fr-BE"/>
         </w:rPr>
-        <w:id w:val="8677478"/>
+        <w:id w:val="15588058"/>
         <w:docPartObj>
           <w:docPartGallery w:val="Table of Contents"/>
           <w:docPartUnique/>
         </w:docPartObj>
       </w:sdtPr>
+      <w:sdtEndPr>
+        <w:rPr>
+          <w:rFonts w:ascii="Source Sans Pro" w:hAnsi="Source Sans Pro"/>
+        </w:rPr>
+      </w:sdtEndPr>
       <w:sdtContent>
         <w:p>
           <w:pPr>
             <w:pStyle w:val="TOCHeading"/>
+            <w:rPr>
+              <w:lang w:val="fr-BE"/>
+            </w:rPr>
           </w:pPr>
           <w:r>
+            <w:rPr>
+              <w:lang w:val="fr-BE"/>
+            </w:rPr>
             <w:t>Contents</w:t>
           </w:r>
         </w:p>
@@ -663,7 +627,18 @@
               <w:szCs w:val="20"/>
               <w:lang w:val="en-US"/>
             </w:rPr>
-            <w:t>No table of contents entries found.</w:t>
+            <w:t>No table of con</w:t>
+          </w:r>
+          <w:r>
+            <w:rPr>
+              <w:rFonts w:asciiTheme="minorHAnsi" w:hAnsiTheme="minorHAnsi"/>
+              <w:caps/>
+              <w:noProof/>
+              <w:sz w:val="20"/>
+              <w:szCs w:val="20"/>
+              <w:lang w:val="en-US"/>
+            </w:rPr>
+            <w:t>tents entries found.</w:t>
           </w:r>
           <w:r>
             <w:fldChar w:fldCharType="end"/>
@@ -689,70 +664,59 @@
     </w:p>
     <w:p>
       <w:pPr>
-        <w:spacing w:after="200"/>
-        <w:rPr>
-          <w:sz w:val="52"/>
-          <w:szCs w:val="52"/>
-          <w:lang w:val="en-US"/>
-        </w:rPr>
-      </w:pPr>
-      <w:r>
         <w:rPr>
           <w:lang w:val="en-US"/>
         </w:rPr>
-        <w:br w:type="page"/>
-      </w:r>
+        <w:sectPr>
+          <w:headerReference w:type="even" r:id="rId9"/>
+          <w:headerReference w:type="default" r:id="rId10"/>
+          <w:footerReference w:type="even" r:id="rId11"/>
+          <w:footerReference w:type="default" r:id="rId12"/>
+          <w:headerReference w:type="first" r:id="rId13"/>
+          <w:footerReference w:type="first" r:id="rId14"/>
+          <w:pgSz w:w="11909" w:h="16834"/>
+          <w:pgMar w:top="1440" w:right="1703" w:bottom="1440" w:left="1440" w:header="708" w:footer="708" w:gutter="0"/>
+          <w:cols w:space="708"/>
+          <w:noEndnote/>
+          <w:docGrid w:linePitch="360"/>
+        </w:sectPr>
+      </w:pPr>
     </w:p>
     <w:p>
       <w:pPr>
         <w:pStyle w:val="Title"/>
-      </w:pPr>
-      <w:r>
+        <w:rPr>
+          <w:sz w:val="36"/>
+        </w:rPr>
+      </w:pPr>
+      <w:r>
+        <w:rPr>
+          <w:sz w:val="36"/>
+        </w:rPr>
         <w:lastRenderedPageBreak/>
-        <w:t>Convention d'adhésion à l'asbl Ropi</w:t>
-      </w:r>
-      <w:r>
-        <w:t xml:space="preserve"> </w:t>
-      </w:r>
-      <w:r>
-        <w:t xml:space="preserve"> </w:t>
+        <w:t>Formulaire</w:t>
+      </w:r>
+      <w:r>
+        <w:rPr>
+          <w:sz w:val="36"/>
+        </w:rPr>
+        <w:t xml:space="preserve"> d'adhésion à l'asbl Ropi  </w:t>
       </w:r>
     </w:p>
     <w:p>
       <w:pPr>
         <w:pStyle w:val="Subtitle"/>
         <w:rPr>
-          <w:sz w:val="26"/>
+          <w:sz w:val="20"/>
           <w:szCs w:val="26"/>
         </w:rPr>
       </w:pPr>
       <w:r>
         <w:rPr>
-          <w:sz w:val="26"/>
+          <w:sz w:val="20"/>
           <w:szCs w:val="26"/>
         </w:rPr>
-        <w:t>Collège des Professionnels</w:t>
-      </w:r>
-      <w:r>
-        <w:rPr>
-          <w:sz w:val="26"/>
-          <w:szCs w:val="26"/>
-        </w:rPr>
-        <w:t xml:space="preserve"> </w:t>
-      </w:r>
-      <w:r>
-        <w:rPr>
-          <w:sz w:val="26"/>
-          <w:szCs w:val="26"/>
-        </w:rPr>
-        <w:t xml:space="preserve">ou des Associations / </w:t>
-      </w:r>
-      <w:r>
-        <w:rPr>
-          <w:sz w:val="26"/>
-          <w:szCs w:val="26"/>
-        </w:rPr>
-        <w:t>Institutions</w:t>
+        <w:t>Collège des Professionnels ou des Associations / Institutions</w:t>
       </w:r>
     </w:p>
     <w:p>
@@ -766,13 +730,7 @@
         <w:rPr>
           <w:b/>
         </w:rPr>
-        <w:t>l</w:t>
-      </w:r>
-      <w:r>
-        <w:rPr>
-          <w:b/>
-        </w:rPr>
-        <w:t>‘</w:t>
+        <w:t>l‘</w:t>
       </w:r>
       <w:r>
         <w:rPr>
@@ -784,7 +742,10 @@
         <w:rPr>
           <w:b/>
         </w:rPr>
-        <w:t>,</w:t>
+        <w:t xml:space="preserve">, </w:t>
+      </w:r>
+      <w:r>
+        <w:t xml:space="preserve">dont le siège social est établi au 24 rue de Ghlin à Jemappes, </w:t>
       </w:r>
     </w:p>
     <w:p>
@@ -792,15 +753,7 @@
         <w:spacing w:line="360" w:lineRule="auto"/>
       </w:pPr>
       <w:r>
-        <w:t xml:space="preserve">dont le siège social est établi au 24 rue de Ghlin à Jemappes, représentée </w:t>
-      </w:r>
-    </w:p>
-    <w:p>
-      <w:pPr>
-        <w:spacing w:line="360" w:lineRule="auto"/>
-      </w:pPr>
-      <w:r>
-        <w:t xml:space="preserve">par  ……….……....................……......................................................................................… </w:t>
+        <w:t>représentée par  ……….……....................…….....................................................................</w:t>
       </w:r>
     </w:p>
     <w:p>
@@ -825,13 +778,7 @@
         <w:rPr>
           <w:b/>
         </w:rPr>
-        <w:t xml:space="preserve"> l</w:t>
-      </w:r>
-      <w:r>
-        <w:rPr>
-          <w:b/>
-        </w:rPr>
-        <w:t>e P</w:t>
+        <w:t xml:space="preserve"> le P</w:t>
       </w:r>
       <w:r>
         <w:rPr>
@@ -851,13 +798,7 @@
         <w:spacing w:line="360" w:lineRule="auto"/>
       </w:pPr>
       <w:r>
-        <w:t>Nom / dénomination sociale: ……</w:t>
-      </w:r>
-      <w:r>
-        <w:t>.....</w:t>
-      </w:r>
-      <w:r>
-        <w:t xml:space="preserve">….....................................…..……….………………..        </w:t>
+        <w:t xml:space="preserve">Nom / dénomination sociale: …….....….....................................…..……….………………..        </w:t>
       </w:r>
     </w:p>
     <w:p>
@@ -865,13 +806,7 @@
         <w:spacing w:line="360" w:lineRule="auto"/>
       </w:pPr>
       <w:r>
-        <w:t>Prénom: ……………….…....</w:t>
-      </w:r>
-      <w:r>
-        <w:t>......................................</w:t>
-      </w:r>
-      <w:r>
-        <w:t>................................……………….…</w:t>
+        <w:t>Prénom: ……………….…..........................................................................……………….…</w:t>
       </w:r>
     </w:p>
     <w:p>
@@ -879,13 +814,7 @@
         <w:spacing w:line="360" w:lineRule="auto"/>
       </w:pPr>
       <w:r>
-        <w:t>Adresse / siège social: …</w:t>
-      </w:r>
-      <w:r>
-        <w:t>.....</w:t>
-      </w:r>
-      <w:r>
-        <w:t>……………………………………………………………………</w:t>
+        <w:t>Adresse / siège social: ….....……………………………………………………………………</w:t>
       </w:r>
     </w:p>
     <w:p>
@@ -893,25 +822,7 @@
         <w:spacing w:line="360" w:lineRule="auto"/>
       </w:pPr>
       <w:r>
-        <w:t xml:space="preserve">N° Entreprise </w:t>
-      </w:r>
-      <w:r>
-        <w:t>/</w:t>
-      </w:r>
-      <w:r>
-        <w:t xml:space="preserve"> </w:t>
-      </w:r>
-      <w:r>
-        <w:t>Assoc</w:t>
-      </w:r>
-      <w:r>
-        <w:t>iation: ……….....</w:t>
-      </w:r>
-      <w:r>
-        <w:t>……</w:t>
-      </w:r>
-      <w:r>
-        <w:t>……………………………………………...........</w:t>
+        <w:t>N° Entreprise / Association: ……….....…………………………………………………...........</w:t>
       </w:r>
     </w:p>
     <w:p>
@@ -937,11 +848,6 @@
       <w:r>
         <w:t>Site-web: ..…………………………………………………………………………….................</w:t>
       </w:r>
-    </w:p>
-    <w:p>
-      <w:pPr>
-        <w:spacing w:line="360" w:lineRule="auto"/>
-      </w:pPr>
     </w:p>
     <w:p>
       <w:pPr>
@@ -969,11 +875,7 @@
         <w:t xml:space="preserve"> (barrer la mention inutile)</w:t>
       </w:r>
     </w:p>
-    <w:p/>
     <w:p>
-      <w:pPr>
-        <w:jc w:val="both"/>
-      </w:pPr>
       <w:r>
         <w:t>L</w:t>
       </w:r>
@@ -987,33 +889,10 @@
         <w:t xml:space="preserve"> est établie en conformité avec les textes f</w:t>
       </w:r>
       <w:r>
-        <w:t xml:space="preserve">ondateurs de l’asbl Ropi, </w:t>
-      </w:r>
-      <w:r>
-        <w:t xml:space="preserve">qui </w:t>
-      </w:r>
-      <w:r>
-        <w:t xml:space="preserve">sont </w:t>
-      </w:r>
-      <w:r>
-        <w:t>annexés à</w:t>
-      </w:r>
-      <w:r>
-        <w:t xml:space="preserve"> cette convention</w:t>
-      </w:r>
-      <w:r>
-        <w:t>.</w:t>
+        <w:t xml:space="preserve">ondateurs de l’asbl Ropi, qui sont annexés à cette convention. </w:t>
       </w:r>
     </w:p>
     <w:p>
-      <w:pPr>
-        <w:jc w:val="both"/>
-      </w:pPr>
-    </w:p>
-    <w:p>
-      <w:pPr>
-        <w:jc w:val="both"/>
-      </w:pPr>
       <w:r>
         <w:t xml:space="preserve">Le prestataire s'engage </w:t>
       </w:r>
@@ -1049,112 +928,60 @@
         <w:t>dans les plus brefs délais</w:t>
       </w:r>
       <w:r>
-        <w:t xml:space="preserve">. </w:t>
+        <w:t xml:space="preserve"> (compte </w:t>
+      </w:r>
+      <w:r>
+        <w:rPr>
+          <w:sz w:val="22"/>
+        </w:rPr>
+        <w:t>BE20 5230 8074 0956</w:t>
+      </w:r>
+      <w:r>
+        <w:rPr>
+          <w:sz w:val="22"/>
+        </w:rPr>
+        <w:t xml:space="preserve">, </w:t>
+      </w:r>
+      <w:r>
+        <w:t xml:space="preserve"> </w:t>
+      </w:r>
+      <w:r>
+        <w:t>avec communication "</w:t>
+      </w:r>
+      <w:r>
+        <w:rPr>
+          <w:sz w:val="22"/>
+        </w:rPr>
+        <w:t>Cotisation &lt;Nom ou dénomination sociale&gt;</w:t>
+      </w:r>
+      <w:r>
+        <w:rPr>
+          <w:sz w:val="22"/>
+        </w:rPr>
+        <w:t>"</w:t>
+      </w:r>
+      <w:r>
+        <w:rPr>
+          <w:sz w:val="22"/>
+        </w:rPr>
+        <w:t>).</w:t>
       </w:r>
     </w:p>
     <w:p>
       <w:pPr>
-        <w:jc w:val="both"/>
-      </w:pPr>
-      <w:r>
-        <w:t>sur le compte:</w:t>
-      </w:r>
-      <w:r>
-        <w:tab/>
-      </w:r>
-      <w:r>
-        <w:tab/>
-      </w:r>
-      <w:r>
-        <w:tab/>
-      </w:r>
-      <w:r>
         <w:rPr>
           <w:rFonts w:ascii="Courier New" w:hAnsi="Courier New" w:cs="Courier New"/>
           <w:b/>
-          <w:color w:val="auto"/>
-          <w:sz w:val="24"/>
           <w:szCs w:val="24"/>
         </w:rPr>
-        <w:t>BE20 5230 8074 0956</w:t>
-      </w:r>
-      <w:r>
-        <w:t xml:space="preserve"> </w:t>
-      </w:r>
+      </w:pPr>
     </w:p>
     <w:p>
-      <w:pPr>
-        <w:jc w:val="both"/>
-        <w:rPr>
-          <w:rFonts w:ascii="Courier New" w:hAnsi="Courier New" w:cs="Courier New"/>
-          <w:b/>
-          <w:sz w:val="24"/>
-          <w:szCs w:val="24"/>
-        </w:rPr>
-      </w:pPr>
-      <w:r>
-        <w:t>a</w:t>
-      </w:r>
-      <w:r>
-        <w:t>vec la communication</w:t>
-      </w:r>
-      <w:r>
-        <w:t>:</w:t>
-      </w:r>
-      <w:r>
-        <w:tab/>
-      </w:r>
-      <w:r>
-        <w:rPr>
-          <w:rFonts w:ascii="Courier New" w:hAnsi="Courier New" w:cs="Courier New"/>
-          <w:b/>
-          <w:sz w:val="24"/>
-          <w:szCs w:val="24"/>
-        </w:rPr>
-        <w:t>Cotisation &lt;Nom</w:t>
-      </w:r>
-      <w:r>
-        <w:rPr>
-          <w:rFonts w:ascii="Courier New" w:hAnsi="Courier New" w:cs="Courier New"/>
-          <w:b/>
-          <w:sz w:val="24"/>
-          <w:szCs w:val="24"/>
-        </w:rPr>
-        <w:t xml:space="preserve"> ou dénomination sociale</w:t>
-      </w:r>
-      <w:r>
-        <w:rPr>
-          <w:rFonts w:ascii="Courier New" w:hAnsi="Courier New" w:cs="Courier New"/>
-          <w:b/>
-          <w:sz w:val="24"/>
-          <w:szCs w:val="24"/>
-        </w:rPr>
-        <w:t>&gt;</w:t>
-      </w:r>
-    </w:p>
-    <w:p>
-      <w:pPr>
-        <w:jc w:val="both"/>
-        <w:rPr>
-          <w:rFonts w:ascii="Courier New" w:hAnsi="Courier New" w:cs="Courier New"/>
-          <w:b/>
-          <w:sz w:val="24"/>
-          <w:szCs w:val="24"/>
-        </w:rPr>
-      </w:pPr>
-    </w:p>
-    <w:p>
-      <w:pPr>
-        <w:jc w:val="both"/>
-      </w:pPr>
       <w:r>
         <w:t>Alternativement, la cotisation peut-être versée en Ropi</w:t>
       </w:r>
       <w:r>
-        <w:t>, à remettre en espèce lors d'une Assemblée Générale ou à l'occasion d'une rencontre avec un responsable ou ambassadeur de l'asbl Ropi. Dans ce cas, le montant de la cotisation est abaissé à 10 Ropi</w:t>
-      </w:r>
-      <w:r>
-        <w:t xml:space="preserve"> </w:t>
+        <w:t xml:space="preserve">, à remettre en espèce lors d'une Assemblée Générale de l'asbl Ropi. Dans ce cas, le montant de la cotisation est abaissé à 10 Ropi </w:t>
       </w:r>
       <w:r>
         <w:rPr>
@@ -1166,11 +993,7 @@
         <w:t>.</w:t>
       </w:r>
     </w:p>
-    <w:p>
-      <w:pPr>
-        <w:jc w:val="both"/>
-      </w:pPr>
-    </w:p>
+    <w:p/>
     <w:p>
       <w:pPr>
         <w:spacing w:line="480" w:lineRule="auto"/>
@@ -1188,7 +1011,7 @@
           <w:noProof/>
         </w:rPr>
         <w:pict>
-          <v:rect id="_x0000_s1028" style="position:absolute;margin-left:227.25pt;margin-top:20.15pt;width:204.75pt;height:75.1pt;z-index:251659264"/>
+          <v:rect id="_x0000_s1028" style="position:absolute;left:0;text-align:left;margin-left:227.25pt;margin-top:20.15pt;width:204.75pt;height:75.1pt;z-index:251661312"/>
         </w:pict>
       </w:r>
       <w:r>
@@ -1196,20 +1019,14 @@
           <w:noProof/>
         </w:rPr>
         <w:pict>
-          <v:rect id="_x0000_s1026" style="position:absolute;margin-left:10.5pt;margin-top:20.15pt;width:203.25pt;height:75.1pt;z-index:251658240"/>
+          <v:rect id="_x0000_s1027" style="position:absolute;left:0;text-align:left;margin-left:10.5pt;margin-top:20.15pt;width:203.25pt;height:75.1pt;z-index:251660288"/>
         </w:pict>
       </w:r>
       <w:r>
         <w:tab/>
       </w:r>
       <w:r>
-        <w:t xml:space="preserve">Le </w:t>
-      </w:r>
-      <w:r>
-        <w:t>Prestatair</w:t>
-      </w:r>
-      <w:r>
-        <w:t>e</w:t>
+        <w:t>Le Prestataire</w:t>
       </w:r>
       <w:r>
         <w:tab/>
@@ -1225,21 +1042,16 @@
       </w:r>
       <w:r>
         <w:tab/>
-      </w:r>
-      <w:r>
         <w:t>L'asbl</w:t>
       </w:r>
       <w:r>
-        <w:t xml:space="preserve"> Ropi                                                         </w:t>
+        <w:t xml:space="preserve"> Ropi                                                     </w:t>
       </w:r>
     </w:p>
     <w:sectPr>
-      <w:headerReference w:type="even" r:id="rId9"/>
-      <w:headerReference w:type="default" r:id="rId10"/>
-      <w:footerReference w:type="default" r:id="rId11"/>
-      <w:headerReference w:type="first" r:id="rId12"/>
       <w:pgSz w:w="11909" w:h="16834"/>
       <w:pgMar w:top="1440" w:right="1703" w:bottom="1440" w:left="1440" w:header="708" w:footer="708" w:gutter="0"/>
+      <w:pgNumType w:start="1"/>
       <w:cols w:space="708"/>
       <w:noEndnote/>
       <w:docGrid w:linePitch="360"/>
@@ -1252,9 +1064,6 @@
 <w:endnotes xmlns:ve="http://schemas.openxmlformats.org/markup-compatibility/2006" xmlns:o="urn:schemas-microsoft-com:office:office" xmlns:r="http://schemas.openxmlformats.org/officeDocument/2006/relationships" xmlns:m="http://schemas.openxmlformats.org/officeDocument/2006/math" xmlns:v="urn:schemas-microsoft-com:vml" xmlns:wp="http://schemas.openxmlformats.org/drawingml/2006/wordprocessingDrawing" xmlns:w10="urn:schemas-microsoft-com:office:word" xmlns:w="http://schemas.openxmlformats.org/wordprocessingml/2006/main" xmlns:wne="http://schemas.microsoft.com/office/word/2006/wordml">
   <w:endnote w:type="separator" w:id="0">
     <w:p>
-      <w:pPr>
-        <w:spacing w:line="240" w:lineRule="auto"/>
-      </w:pPr>
       <w:r>
         <w:separator/>
       </w:r>
@@ -1262,9 +1071,6 @@
   </w:endnote>
   <w:endnote w:type="continuationSeparator" w:id="1">
     <w:p>
-      <w:pPr>
-        <w:spacing w:line="240" w:lineRule="auto"/>
-      </w:pPr>
       <w:r>
         <w:continuationSeparator/>
       </w:r>
@@ -1277,43 +1083,61 @@
 <w:ftr xmlns:ve="http://schemas.openxmlformats.org/markup-compatibility/2006" xmlns:o="urn:schemas-microsoft-com:office:office" xmlns:r="http://schemas.openxmlformats.org/officeDocument/2006/relationships" xmlns:m="http://schemas.openxmlformats.org/officeDocument/2006/math" xmlns:v="urn:schemas-microsoft-com:vml" xmlns:wp="http://schemas.openxmlformats.org/drawingml/2006/wordprocessingDrawing" xmlns:w10="urn:schemas-microsoft-com:office:word" xmlns:w="http://schemas.openxmlformats.org/wordprocessingml/2006/main" xmlns:wne="http://schemas.microsoft.com/office/word/2006/wordml">
   <w:p>
     <w:pPr>
+      <w:pStyle w:val="Footer"/>
+    </w:pPr>
+  </w:p>
+</w:ftr>
+</file>
+
+<file path=word/footer2.xml><?xml version="1.0" encoding="utf-8"?>
+<w:ftr xmlns:ve="http://schemas.openxmlformats.org/markup-compatibility/2006" xmlns:o="urn:schemas-microsoft-com:office:office" xmlns:r="http://schemas.openxmlformats.org/officeDocument/2006/relationships" xmlns:m="http://schemas.openxmlformats.org/officeDocument/2006/math" xmlns:v="urn:schemas-microsoft-com:vml" xmlns:wp="http://schemas.openxmlformats.org/drawingml/2006/wordprocessingDrawing" xmlns:w10="urn:schemas-microsoft-com:office:word" xmlns:w="http://schemas.openxmlformats.org/wordprocessingml/2006/main" xmlns:wne="http://schemas.microsoft.com/office/word/2006/wordml">
+  <w:p>
+    <w:pPr>
       <w:tabs>
-        <w:tab w:val="left" w:pos="2160"/>
+        <w:tab w:val="right" w:pos="8789"/>
       </w:tabs>
-      <w:spacing w:line="240" w:lineRule="auto"/>
-      <w:jc w:val="both"/>
-      <w:rPr>
-        <w:spacing w:val="30"/>
-        <w:sz w:val="28"/>
+      <w:rPr>
+        <w:sz w:val="22"/>
       </w:rPr>
     </w:pPr>
     <w:r>
       <w:rPr>
-        <w:b/>
-      </w:rPr>
-      <w:t xml:space="preserve">Pour </w:t>
+        <w:rStyle w:val="Header-FooterChar"/>
+      </w:rPr>
+      <w:t>Le Ropi, payez en argent content!</w:t>
     </w:r>
     <w:r>
-      <w:rPr>
-        <w:b/>
-      </w:rPr>
-      <w:t>que ça tourne</w:t>
+      <w:tab/>
     </w:r>
     <w:r>
       <w:rPr>
-        <w:b/>
-      </w:rPr>
-      <w:t xml:space="preserve">, </w:t>
+        <w:color w:val="7F7F7F" w:themeColor="background1" w:themeShade="7F"/>
+        <w:spacing w:val="60"/>
+      </w:rPr>
+      <w:t>Page</w:t>
     </w:r>
     <w:r>
-      <w:rPr>
-        <w:b/>
-        <w:spacing w:val="30"/>
-        <w:sz w:val="32"/>
-      </w:rPr>
-      <w:t>Le Ropi, il faut que ça bouge!</w:t>
+      <w:t xml:space="preserve"> | </w:t>
     </w:r>
+    <w:fldSimple w:instr=" PAGE   \* MERGEFORMAT ">
+      <w:r>
+        <w:rPr>
+          <w:noProof/>
+        </w:rPr>
+        <w:t>1</w:t>
+      </w:r>
+    </w:fldSimple>
   </w:p>
+  <w:p>
+    <w:pPr>
+      <w:pStyle w:val="Footer"/>
+    </w:pPr>
+  </w:p>
+</w:ftr>
+</file>
+
+<file path=word/footer3.xml><?xml version="1.0" encoding="utf-8"?>
+<w:ftr xmlns:ve="http://schemas.openxmlformats.org/markup-compatibility/2006" xmlns:o="urn:schemas-microsoft-com:office:office" xmlns:r="http://schemas.openxmlformats.org/officeDocument/2006/relationships" xmlns:m="http://schemas.openxmlformats.org/officeDocument/2006/math" xmlns:v="urn:schemas-microsoft-com:vml" xmlns:wp="http://schemas.openxmlformats.org/drawingml/2006/wordprocessingDrawing" xmlns:w10="urn:schemas-microsoft-com:office:word" xmlns:w="http://schemas.openxmlformats.org/wordprocessingml/2006/main" xmlns:wne="http://schemas.microsoft.com/office/word/2006/wordml">
   <w:p>
     <w:pPr>
       <w:pStyle w:val="Footer"/>
@@ -1326,9 +1150,6 @@
 <w:footnotes xmlns:ve="http://schemas.openxmlformats.org/markup-compatibility/2006" xmlns:o="urn:schemas-microsoft-com:office:office" xmlns:r="http://schemas.openxmlformats.org/officeDocument/2006/relationships" xmlns:m="http://schemas.openxmlformats.org/officeDocument/2006/math" xmlns:v="urn:schemas-microsoft-com:vml" xmlns:wp="http://schemas.openxmlformats.org/drawingml/2006/wordprocessingDrawing" xmlns:w10="urn:schemas-microsoft-com:office:word" xmlns:w="http://schemas.openxmlformats.org/wordprocessingml/2006/main" xmlns:wne="http://schemas.microsoft.com/office/word/2006/wordml">
   <w:footnote w:type="separator" w:id="0">
     <w:p>
-      <w:pPr>
-        <w:spacing w:line="240" w:lineRule="auto"/>
-      </w:pPr>
       <w:r>
         <w:separator/>
       </w:r>
@@ -1336,9 +1157,6 @@
   </w:footnote>
   <w:footnote w:type="continuationSeparator" w:id="1">
     <w:p>
-      <w:pPr>
-        <w:spacing w:line="240" w:lineRule="auto"/>
-      </w:pPr>
       <w:r>
         <w:continuationSeparator/>
       </w:r>
@@ -1377,8 +1195,8 @@
           <v:path o:extrusionok="f" gradientshapeok="t" o:connecttype="rect"/>
           <o:lock v:ext="edit" aspectratio="t"/>
         </v:shapetype>
-        <v:shape id="WordPictureWatermark12443061" o:spid="_x0000_s5125" type="#_x0000_t75" style="position:absolute;margin-left:0;margin-top:0;width:594pt;height:839.55pt;z-index:-251657216;mso-position-horizontal:center;mso-position-horizontal-relative:margin;mso-position-vertical:center;mso-position-vertical-relative:margin" o:allowincell="f">
-          <v:imagedata r:id="rId1" o:title="fond_a4"/>
+        <v:shape id="WordPictureWatermark18941782" o:spid="_x0000_s5128" type="#_x0000_t75" style="position:absolute;left:0;text-align:left;margin-left:0;margin-top:0;width:597.7pt;height:844.8pt;z-index:-251657216;mso-position-horizontal:center;mso-position-horizontal-relative:margin;mso-position-vertical:center;mso-position-vertical-relative:margin" o:allowincell="f">
+          <v:imagedata r:id="rId1" o:title="fond_a4_light"/>
           <w10:wrap anchorx="margin" anchory="margin"/>
         </v:shape>
       </w:pict>
@@ -1391,12 +1209,13 @@
 <w:hdr xmlns:ve="http://schemas.openxmlformats.org/markup-compatibility/2006" xmlns:o="urn:schemas-microsoft-com:office:office" xmlns:r="http://schemas.openxmlformats.org/officeDocument/2006/relationships" xmlns:m="http://schemas.openxmlformats.org/officeDocument/2006/math" xmlns:v="urn:schemas-microsoft-com:vml" xmlns:wp="http://schemas.openxmlformats.org/drawingml/2006/wordprocessingDrawing" xmlns:w10="urn:schemas-microsoft-com:office:word" xmlns:w="http://schemas.openxmlformats.org/wordprocessingml/2006/main" xmlns:wne="http://schemas.microsoft.com/office/word/2006/wordml">
   <w:p>
     <w:pPr>
-      <w:pStyle w:val="Header"/>
+      <w:pStyle w:val="Header-Footer"/>
+      <w:rPr>
+        <w:rStyle w:val="fixChar"/>
+        <w:lang w:val="en-US"/>
+      </w:rPr>
     </w:pPr>
     <w:r>
-      <w:rPr>
-        <w:noProof/>
-      </w:rPr>
       <w:pict>
         <v:shapetype id="_x0000_t75" coordsize="21600,21600" o:spt="75" o:preferrelative="t" path="m@4@5l@4@11@9@11@9@5xe" filled="f" stroked="f">
           <v:stroke joinstyle="miter"/>
@@ -1417,22 +1236,135 @@
           <v:path o:extrusionok="f" gradientshapeok="t" o:connecttype="rect"/>
           <o:lock v:ext="edit" aspectratio="t"/>
         </v:shapetype>
-        <v:shape id="WordPictureWatermark12443062" o:spid="_x0000_s5126" type="#_x0000_t75" style="position:absolute;margin-left:0;margin-top:0;width:594pt;height:839.55pt;z-index:-251656192;mso-position-horizontal:center;mso-position-horizontal-relative:margin;mso-position-vertical:center;mso-position-vertical-relative:margin" o:allowincell="f">
-          <v:imagedata r:id="rId1" o:title="fond_a4"/>
+        <v:shape id="WordPictureWatermark18941783" o:spid="_x0000_s5129" type="#_x0000_t75" style="position:absolute;left:0;text-align:left;margin-left:0;margin-top:0;width:597.7pt;height:844.8pt;z-index:-251656192;mso-position-horizontal:center;mso-position-horizontal-relative:margin;mso-position-vertical:center;mso-position-vertical-relative:margin" o:allowincell="f">
+          <v:imagedata r:id="rId1" o:title="fond_a4_light"/>
           <w10:wrap anchorx="margin" anchory="margin"/>
         </v:shape>
       </w:pict>
     </w:r>
     <w:r>
-      <w:t>ASBL ROPI</w:t>
+      <w:rPr>
+        <w:lang w:val="en-US"/>
+      </w:rPr>
+      <w:t xml:space="preserve">ASBL </w:t>
     </w:r>
     <w:r>
+      <w:rPr>
+        <w:lang w:val="en-US"/>
+      </w:rPr>
+      <w:t>Ropi</w:t>
+    </w:r>
+    <w:r>
+      <w:rPr>
+        <w:lang w:val="en-US"/>
+      </w:rPr>
+      <w:t xml:space="preserve"> </w:t>
+    </w:r>
+    <w:r>
+      <w:rPr>
+        <w:lang w:val="en-US"/>
+      </w:rPr>
       <w:tab/>
     </w:r>
     <w:r>
+      <w:drawing>
+        <wp:inline distT="0" distB="0" distL="0" distR="0">
+          <wp:extent cx="476250" cy="476250"/>
+          <wp:effectExtent l="0" t="0" r="0" b="0"/>
+          <wp:docPr id="4" name="Picture 2" descr="C:\Users\Fabian\Documents\GitHub\RopiDocs\Visuels\ropi_r_icone.png"/>
+          <wp:cNvGraphicFramePr>
+            <a:graphicFrameLocks xmlns:a="http://schemas.openxmlformats.org/drawingml/2006/main" noChangeAspect="1"/>
+          </wp:cNvGraphicFramePr>
+          <a:graphic xmlns:a="http://schemas.openxmlformats.org/drawingml/2006/main">
+            <a:graphicData uri="http://schemas.openxmlformats.org/drawingml/2006/picture">
+              <pic:pic xmlns:pic="http://schemas.openxmlformats.org/drawingml/2006/picture">
+                <pic:nvPicPr>
+                  <pic:cNvPr id="0" name="Picture 2" descr="C:\Users\Fabian\Documents\GitHub\RopiDocs\Visuels\ropi_r_icone.png"/>
+                  <pic:cNvPicPr>
+                    <a:picLocks noChangeAspect="1" noChangeArrowheads="1"/>
+                  </pic:cNvPicPr>
+                </pic:nvPicPr>
+                <pic:blipFill>
+                  <a:blip r:embed="rId2"/>
+                  <a:srcRect/>
+                  <a:stretch>
+                    <a:fillRect/>
+                  </a:stretch>
+                </pic:blipFill>
+                <pic:spPr bwMode="auto">
+                  <a:xfrm>
+                    <a:off x="0" y="0"/>
+                    <a:ext cx="476250" cy="476250"/>
+                  </a:xfrm>
+                  <a:prstGeom prst="rect">
+                    <a:avLst/>
+                  </a:prstGeom>
+                  <a:noFill/>
+                  <a:ln w="9525">
+                    <a:noFill/>
+                    <a:miter lim="800000"/>
+                    <a:headEnd/>
+                    <a:tailEnd/>
+                  </a:ln>
+                </pic:spPr>
+              </pic:pic>
+            </a:graphicData>
+          </a:graphic>
+        </wp:inline>
+      </w:drawing>
+    </w:r>
+    <w:r>
+      <w:rPr>
+        <w:lang w:val="en-US"/>
+      </w:rPr>
+      <w:t xml:space="preserve"> </w:t>
+    </w:r>
+    <w:r>
+      <w:rPr>
+        <w:lang w:val="en-US"/>
+      </w:rPr>
       <w:tab/>
-      <w:t>www.ropi.be</w:t>
     </w:r>
+    <w:r>
+      <w:rPr>
+        <w:rStyle w:val="fixChar"/>
+        <w:rFonts w:ascii="Source Sans Pro Light" w:hAnsi="Source Sans Pro Light"/>
+        <w:lang w:val="en-US"/>
+      </w:rPr>
+      <w:t>www.</w:t>
+    </w:r>
+    <w:r>
+      <w:rPr>
+        <w:rStyle w:val="fixChar"/>
+        <w:rFonts w:ascii="Source Sans Pro Light" w:hAnsi="Source Sans Pro Light"/>
+        <w:lang w:val="en-US"/>
+      </w:rPr>
+      <w:t>r</w:t>
+    </w:r>
+    <w:r>
+      <w:rPr>
+        <w:rStyle w:val="fixChar"/>
+        <w:rFonts w:ascii="Source Sans Pro Light" w:hAnsi="Source Sans Pro Light"/>
+        <w:lang w:val="en-US"/>
+      </w:rPr>
+      <w:t>opi</w:t>
+    </w:r>
+    <w:r>
+      <w:rPr>
+        <w:rStyle w:val="fixChar"/>
+        <w:rFonts w:ascii="Source Sans Pro Light" w:hAnsi="Source Sans Pro Light"/>
+        <w:lang w:val="en-US"/>
+      </w:rPr>
+      <w:t>.be</w:t>
+    </w:r>
+  </w:p>
+  <w:p>
+    <w:pPr>
+      <w:pStyle w:val="Header"/>
+      <w:rPr>
+        <w:lang w:val="en-US"/>
+      </w:rPr>
+    </w:pPr>
   </w:p>
 </w:hdr>
 </file>
@@ -1467,8 +1399,8 @@
           <v:path o:extrusionok="f" gradientshapeok="t" o:connecttype="rect"/>
           <o:lock v:ext="edit" aspectratio="t"/>
         </v:shapetype>
-        <v:shape id="WordPictureWatermark12443060" o:spid="_x0000_s5124" type="#_x0000_t75" style="position:absolute;margin-left:0;margin-top:0;width:594pt;height:839.55pt;z-index:-251658240;mso-position-horizontal:center;mso-position-horizontal-relative:margin;mso-position-vertical:center;mso-position-vertical-relative:margin" o:allowincell="f">
-          <v:imagedata r:id="rId1" o:title="fond_a4"/>
+        <v:shape id="WordPictureWatermark18941781" o:spid="_x0000_s5127" type="#_x0000_t75" style="position:absolute;left:0;text-align:left;margin-left:0;margin-top:0;width:597.7pt;height:844.8pt;z-index:-251658240;mso-position-horizontal:center;mso-position-horizontal-relative:margin;mso-position-vertical:center;mso-position-vertical-relative:margin" o:allowincell="f">
+          <v:imagedata r:id="rId1" o:title="fond_a4_light"/>
           <w10:wrap anchorx="margin" anchory="margin"/>
         </v:shape>
       </w:pict>
@@ -1479,6 +1411,32 @@
 
 <file path=word/numbering.xml><?xml version="1.0" encoding="utf-8"?>
 <w:numbering xmlns:ve="http://schemas.openxmlformats.org/markup-compatibility/2006" xmlns:o="urn:schemas-microsoft-com:office:office" xmlns:r="http://schemas.openxmlformats.org/officeDocument/2006/relationships" xmlns:m="http://schemas.openxmlformats.org/officeDocument/2006/math" xmlns:v="urn:schemas-microsoft-com:vml" xmlns:wp="http://schemas.openxmlformats.org/drawingml/2006/wordprocessingDrawing" xmlns:w10="urn:schemas-microsoft-com:office:word" xmlns:w="http://schemas.openxmlformats.org/wordprocessingml/2006/main" xmlns:wne="http://schemas.microsoft.com/office/word/2006/wordml">
+  <w:numPicBullet w:numPicBulletId="0">
+    <w:pict>
+      <v:shapetype id="_x0000_t75" coordsize="21600,21600" o:spt="75" o:preferrelative="t" path="m@4@5l@4@11@9@11@9@5xe" filled="f" stroked="f">
+        <v:stroke joinstyle="miter"/>
+        <v:formulas>
+          <v:f eqn="if lineDrawn pixelLineWidth 0"/>
+          <v:f eqn="sum @0 1 0"/>
+          <v:f eqn="sum 0 0 @1"/>
+          <v:f eqn="prod @2 1 2"/>
+          <v:f eqn="prod @3 21600 pixelWidth"/>
+          <v:f eqn="prod @3 21600 pixelHeight"/>
+          <v:f eqn="sum @0 0 1"/>
+          <v:f eqn="prod @6 1 2"/>
+          <v:f eqn="prod @7 21600 pixelWidth"/>
+          <v:f eqn="sum @8 21600 0"/>
+          <v:f eqn="prod @7 21600 pixelHeight"/>
+          <v:f eqn="sum @10 21600 0"/>
+        </v:formulas>
+        <v:path o:extrusionok="f" gradientshapeok="t" o:connecttype="rect"/>
+        <o:lock v:ext="edit" aspectratio="t"/>
+      </v:shapetype>
+      <v:shape id="_x0000_i1030" type="#_x0000_t75" style="width:37.5pt;height:37.5pt" o:bullet="t">
+        <v:imagedata r:id="rId1" o:title="ropi_r_icone"/>
+      </v:shape>
+    </w:pict>
+  </w:numPicBullet>
   <w:abstractNum w:abstractNumId="0">
     <w:nsid w:val="00000001"/>
     <w:multiLevelType w:val="multilevel"/>
@@ -2600,6 +2558,470 @@
     </w:lvl>
   </w:abstractNum>
   <w:abstractNum w:abstractNumId="8">
+    <w:nsid w:val="15C4291C"/>
+    <w:multiLevelType w:val="hybridMultilevel"/>
+    <w:tmpl w:val="D9E24E18"/>
+    <w:lvl w:ilvl="0" w:tplc="080C0001">
+      <w:start w:val="1"/>
+      <w:numFmt w:val="bullet"/>
+      <w:lvlText w:val=""/>
+      <w:lvlJc w:val="left"/>
+      <w:pPr>
+        <w:ind w:left="720" w:hanging="360"/>
+      </w:pPr>
+      <w:rPr>
+        <w:rFonts w:ascii="Symbol" w:hAnsi="Symbol" w:hint="default"/>
+      </w:rPr>
+    </w:lvl>
+    <w:lvl w:ilvl="1" w:tplc="080C0003" w:tentative="1">
+      <w:start w:val="1"/>
+      <w:numFmt w:val="bullet"/>
+      <w:lvlText w:val="o"/>
+      <w:lvlJc w:val="left"/>
+      <w:pPr>
+        <w:ind w:left="1440" w:hanging="360"/>
+      </w:pPr>
+      <w:rPr>
+        <w:rFonts w:ascii="Courier New" w:hAnsi="Courier New" w:cs="Courier New" w:hint="default"/>
+      </w:rPr>
+    </w:lvl>
+    <w:lvl w:ilvl="2" w:tplc="080C0005" w:tentative="1">
+      <w:start w:val="1"/>
+      <w:numFmt w:val="bullet"/>
+      <w:lvlText w:val=""/>
+      <w:lvlJc w:val="left"/>
+      <w:pPr>
+        <w:ind w:left="2160" w:hanging="360"/>
+      </w:pPr>
+      <w:rPr>
+        <w:rFonts w:ascii="Wingdings" w:hAnsi="Wingdings" w:hint="default"/>
+      </w:rPr>
+    </w:lvl>
+    <w:lvl w:ilvl="3" w:tplc="080C0001" w:tentative="1">
+      <w:start w:val="1"/>
+      <w:numFmt w:val="bullet"/>
+      <w:lvlText w:val=""/>
+      <w:lvlJc w:val="left"/>
+      <w:pPr>
+        <w:ind w:left="2880" w:hanging="360"/>
+      </w:pPr>
+      <w:rPr>
+        <w:rFonts w:ascii="Symbol" w:hAnsi="Symbol" w:hint="default"/>
+      </w:rPr>
+    </w:lvl>
+    <w:lvl w:ilvl="4" w:tplc="080C0003" w:tentative="1">
+      <w:start w:val="1"/>
+      <w:numFmt w:val="bullet"/>
+      <w:lvlText w:val="o"/>
+      <w:lvlJc w:val="left"/>
+      <w:pPr>
+        <w:ind w:left="3600" w:hanging="360"/>
+      </w:pPr>
+      <w:rPr>
+        <w:rFonts w:ascii="Courier New" w:hAnsi="Courier New" w:cs="Courier New" w:hint="default"/>
+      </w:rPr>
+    </w:lvl>
+    <w:lvl w:ilvl="5" w:tplc="080C0005" w:tentative="1">
+      <w:start w:val="1"/>
+      <w:numFmt w:val="bullet"/>
+      <w:lvlText w:val=""/>
+      <w:lvlJc w:val="left"/>
+      <w:pPr>
+        <w:ind w:left="4320" w:hanging="360"/>
+      </w:pPr>
+      <w:rPr>
+        <w:rFonts w:ascii="Wingdings" w:hAnsi="Wingdings" w:hint="default"/>
+      </w:rPr>
+    </w:lvl>
+    <w:lvl w:ilvl="6" w:tplc="080C0001" w:tentative="1">
+      <w:start w:val="1"/>
+      <w:numFmt w:val="bullet"/>
+      <w:lvlText w:val=""/>
+      <w:lvlJc w:val="left"/>
+      <w:pPr>
+        <w:ind w:left="5040" w:hanging="360"/>
+      </w:pPr>
+      <w:rPr>
+        <w:rFonts w:ascii="Symbol" w:hAnsi="Symbol" w:hint="default"/>
+      </w:rPr>
+    </w:lvl>
+    <w:lvl w:ilvl="7" w:tplc="080C0003" w:tentative="1">
+      <w:start w:val="1"/>
+      <w:numFmt w:val="bullet"/>
+      <w:lvlText w:val="o"/>
+      <w:lvlJc w:val="left"/>
+      <w:pPr>
+        <w:ind w:left="5760" w:hanging="360"/>
+      </w:pPr>
+      <w:rPr>
+        <w:rFonts w:ascii="Courier New" w:hAnsi="Courier New" w:cs="Courier New" w:hint="default"/>
+      </w:rPr>
+    </w:lvl>
+    <w:lvl w:ilvl="8" w:tplc="080C0005" w:tentative="1">
+      <w:start w:val="1"/>
+      <w:numFmt w:val="bullet"/>
+      <w:lvlText w:val=""/>
+      <w:lvlJc w:val="left"/>
+      <w:pPr>
+        <w:ind w:left="6480" w:hanging="360"/>
+      </w:pPr>
+      <w:rPr>
+        <w:rFonts w:ascii="Wingdings" w:hAnsi="Wingdings" w:hint="default"/>
+      </w:rPr>
+    </w:lvl>
+  </w:abstractNum>
+  <w:abstractNum w:abstractNumId="9">
+    <w:nsid w:val="16C67078"/>
+    <w:multiLevelType w:val="hybridMultilevel"/>
+    <w:tmpl w:val="02EA2E10"/>
+    <w:lvl w:ilvl="0" w:tplc="A7445522">
+      <w:start w:val="1"/>
+      <w:numFmt w:val="bullet"/>
+      <w:lvlText w:val=""/>
+      <w:lvlPicBulletId w:val="0"/>
+      <w:lvlJc w:val="left"/>
+      <w:pPr>
+        <w:ind w:left="720" w:hanging="360"/>
+      </w:pPr>
+      <w:rPr>
+        <w:rFonts w:ascii="Symbol" w:hAnsi="Symbol" w:hint="default"/>
+        <w:color w:val="auto"/>
+        <w:sz w:val="20"/>
+      </w:rPr>
+    </w:lvl>
+    <w:lvl w:ilvl="1" w:tplc="080C0003" w:tentative="1">
+      <w:start w:val="1"/>
+      <w:numFmt w:val="bullet"/>
+      <w:lvlText w:val="o"/>
+      <w:lvlJc w:val="left"/>
+      <w:pPr>
+        <w:ind w:left="1440" w:hanging="360"/>
+      </w:pPr>
+      <w:rPr>
+        <w:rFonts w:ascii="Courier New" w:hAnsi="Courier New" w:cs="Courier New" w:hint="default"/>
+      </w:rPr>
+    </w:lvl>
+    <w:lvl w:ilvl="2" w:tplc="080C0005" w:tentative="1">
+      <w:start w:val="1"/>
+      <w:numFmt w:val="bullet"/>
+      <w:lvlText w:val=""/>
+      <w:lvlJc w:val="left"/>
+      <w:pPr>
+        <w:ind w:left="2160" w:hanging="360"/>
+      </w:pPr>
+      <w:rPr>
+        <w:rFonts w:ascii="Wingdings" w:hAnsi="Wingdings" w:hint="default"/>
+      </w:rPr>
+    </w:lvl>
+    <w:lvl w:ilvl="3" w:tplc="080C0001" w:tentative="1">
+      <w:start w:val="1"/>
+      <w:numFmt w:val="bullet"/>
+      <w:lvlText w:val=""/>
+      <w:lvlJc w:val="left"/>
+      <w:pPr>
+        <w:ind w:left="2880" w:hanging="360"/>
+      </w:pPr>
+      <w:rPr>
+        <w:rFonts w:ascii="Symbol" w:hAnsi="Symbol" w:hint="default"/>
+      </w:rPr>
+    </w:lvl>
+    <w:lvl w:ilvl="4" w:tplc="080C0003" w:tentative="1">
+      <w:start w:val="1"/>
+      <w:numFmt w:val="bullet"/>
+      <w:lvlText w:val="o"/>
+      <w:lvlJc w:val="left"/>
+      <w:pPr>
+        <w:ind w:left="3600" w:hanging="360"/>
+      </w:pPr>
+      <w:rPr>
+        <w:rFonts w:ascii="Courier New" w:hAnsi="Courier New" w:cs="Courier New" w:hint="default"/>
+      </w:rPr>
+    </w:lvl>
+    <w:lvl w:ilvl="5" w:tplc="080C0005" w:tentative="1">
+      <w:start w:val="1"/>
+      <w:numFmt w:val="bullet"/>
+      <w:lvlText w:val=""/>
+      <w:lvlJc w:val="left"/>
+      <w:pPr>
+        <w:ind w:left="4320" w:hanging="360"/>
+      </w:pPr>
+      <w:rPr>
+        <w:rFonts w:ascii="Wingdings" w:hAnsi="Wingdings" w:hint="default"/>
+      </w:rPr>
+    </w:lvl>
+    <w:lvl w:ilvl="6" w:tplc="080C0001" w:tentative="1">
+      <w:start w:val="1"/>
+      <w:numFmt w:val="bullet"/>
+      <w:lvlText w:val=""/>
+      <w:lvlJc w:val="left"/>
+      <w:pPr>
+        <w:ind w:left="5040" w:hanging="360"/>
+      </w:pPr>
+      <w:rPr>
+        <w:rFonts w:ascii="Symbol" w:hAnsi="Symbol" w:hint="default"/>
+      </w:rPr>
+    </w:lvl>
+    <w:lvl w:ilvl="7" w:tplc="080C0003" w:tentative="1">
+      <w:start w:val="1"/>
+      <w:numFmt w:val="bullet"/>
+      <w:lvlText w:val="o"/>
+      <w:lvlJc w:val="left"/>
+      <w:pPr>
+        <w:ind w:left="5760" w:hanging="360"/>
+      </w:pPr>
+      <w:rPr>
+        <w:rFonts w:ascii="Courier New" w:hAnsi="Courier New" w:cs="Courier New" w:hint="default"/>
+      </w:rPr>
+    </w:lvl>
+    <w:lvl w:ilvl="8" w:tplc="080C0005" w:tentative="1">
+      <w:start w:val="1"/>
+      <w:numFmt w:val="bullet"/>
+      <w:lvlText w:val=""/>
+      <w:lvlJc w:val="left"/>
+      <w:pPr>
+        <w:ind w:left="6480" w:hanging="360"/>
+      </w:pPr>
+      <w:rPr>
+        <w:rFonts w:ascii="Wingdings" w:hAnsi="Wingdings" w:hint="default"/>
+      </w:rPr>
+    </w:lvl>
+  </w:abstractNum>
+  <w:abstractNum w:abstractNumId="10">
+    <w:nsid w:val="1AFB4DC8"/>
+    <w:multiLevelType w:val="hybridMultilevel"/>
+    <w:tmpl w:val="7A0C889C"/>
+    <w:lvl w:ilvl="0" w:tplc="A7445522">
+      <w:start w:val="1"/>
+      <w:numFmt w:val="bullet"/>
+      <w:lvlText w:val=""/>
+      <w:lvlPicBulletId w:val="0"/>
+      <w:lvlJc w:val="left"/>
+      <w:pPr>
+        <w:ind w:left="720" w:hanging="360"/>
+      </w:pPr>
+      <w:rPr>
+        <w:rFonts w:ascii="Symbol" w:hAnsi="Symbol" w:hint="default"/>
+        <w:color w:val="auto"/>
+        <w:sz w:val="20"/>
+      </w:rPr>
+    </w:lvl>
+    <w:lvl w:ilvl="1" w:tplc="582AC904">
+      <w:start w:val="1"/>
+      <w:numFmt w:val="bullet"/>
+      <w:lvlText w:val=""/>
+      <w:lvlPicBulletId w:val="0"/>
+      <w:lvlJc w:val="left"/>
+      <w:pPr>
+        <w:ind w:left="1440" w:hanging="360"/>
+      </w:pPr>
+      <w:rPr>
+        <w:rFonts w:ascii="Symbol" w:hAnsi="Symbol" w:hint="default"/>
+        <w:color w:val="auto"/>
+      </w:rPr>
+    </w:lvl>
+    <w:lvl w:ilvl="2" w:tplc="582AC904">
+      <w:start w:val="1"/>
+      <w:numFmt w:val="bullet"/>
+      <w:lvlText w:val=""/>
+      <w:lvlPicBulletId w:val="0"/>
+      <w:lvlJc w:val="left"/>
+      <w:pPr>
+        <w:ind w:left="2160" w:hanging="360"/>
+      </w:pPr>
+      <w:rPr>
+        <w:rFonts w:ascii="Symbol" w:hAnsi="Symbol" w:hint="default"/>
+        <w:color w:val="auto"/>
+      </w:rPr>
+    </w:lvl>
+    <w:lvl w:ilvl="3" w:tplc="080C0001" w:tentative="1">
+      <w:start w:val="1"/>
+      <w:numFmt w:val="bullet"/>
+      <w:lvlText w:val=""/>
+      <w:lvlJc w:val="left"/>
+      <w:pPr>
+        <w:ind w:left="2880" w:hanging="360"/>
+      </w:pPr>
+      <w:rPr>
+        <w:rFonts w:ascii="Symbol" w:hAnsi="Symbol" w:hint="default"/>
+      </w:rPr>
+    </w:lvl>
+    <w:lvl w:ilvl="4" w:tplc="080C0003" w:tentative="1">
+      <w:start w:val="1"/>
+      <w:numFmt w:val="bullet"/>
+      <w:lvlText w:val="o"/>
+      <w:lvlJc w:val="left"/>
+      <w:pPr>
+        <w:ind w:left="3600" w:hanging="360"/>
+      </w:pPr>
+      <w:rPr>
+        <w:rFonts w:ascii="Courier New" w:hAnsi="Courier New" w:cs="Courier New" w:hint="default"/>
+      </w:rPr>
+    </w:lvl>
+    <w:lvl w:ilvl="5" w:tplc="080C0005" w:tentative="1">
+      <w:start w:val="1"/>
+      <w:numFmt w:val="bullet"/>
+      <w:lvlText w:val=""/>
+      <w:lvlJc w:val="left"/>
+      <w:pPr>
+        <w:ind w:left="4320" w:hanging="360"/>
+      </w:pPr>
+      <w:rPr>
+        <w:rFonts w:ascii="Wingdings" w:hAnsi="Wingdings" w:hint="default"/>
+      </w:rPr>
+    </w:lvl>
+    <w:lvl w:ilvl="6" w:tplc="080C0001" w:tentative="1">
+      <w:start w:val="1"/>
+      <w:numFmt w:val="bullet"/>
+      <w:lvlText w:val=""/>
+      <w:lvlJc w:val="left"/>
+      <w:pPr>
+        <w:ind w:left="5040" w:hanging="360"/>
+      </w:pPr>
+      <w:rPr>
+        <w:rFonts w:ascii="Symbol" w:hAnsi="Symbol" w:hint="default"/>
+      </w:rPr>
+    </w:lvl>
+    <w:lvl w:ilvl="7" w:tplc="080C0003" w:tentative="1">
+      <w:start w:val="1"/>
+      <w:numFmt w:val="bullet"/>
+      <w:lvlText w:val="o"/>
+      <w:lvlJc w:val="left"/>
+      <w:pPr>
+        <w:ind w:left="5760" w:hanging="360"/>
+      </w:pPr>
+      <w:rPr>
+        <w:rFonts w:ascii="Courier New" w:hAnsi="Courier New" w:cs="Courier New" w:hint="default"/>
+      </w:rPr>
+    </w:lvl>
+    <w:lvl w:ilvl="8" w:tplc="080C0005" w:tentative="1">
+      <w:start w:val="1"/>
+      <w:numFmt w:val="bullet"/>
+      <w:lvlText w:val=""/>
+      <w:lvlJc w:val="left"/>
+      <w:pPr>
+        <w:ind w:left="6480" w:hanging="360"/>
+      </w:pPr>
+      <w:rPr>
+        <w:rFonts w:ascii="Wingdings" w:hAnsi="Wingdings" w:hint="default"/>
+      </w:rPr>
+    </w:lvl>
+  </w:abstractNum>
+  <w:abstractNum w:abstractNumId="11">
+    <w:nsid w:val="1F826C59"/>
+    <w:multiLevelType w:val="hybridMultilevel"/>
+    <w:tmpl w:val="3AC4BF7C"/>
+    <w:lvl w:ilvl="0" w:tplc="080C0001">
+      <w:start w:val="1"/>
+      <w:numFmt w:val="bullet"/>
+      <w:lvlText w:val=""/>
+      <w:lvlJc w:val="left"/>
+      <w:pPr>
+        <w:ind w:left="1440" w:hanging="360"/>
+      </w:pPr>
+      <w:rPr>
+        <w:rFonts w:ascii="Symbol" w:hAnsi="Symbol" w:hint="default"/>
+      </w:rPr>
+    </w:lvl>
+    <w:lvl w:ilvl="1" w:tplc="582AC904">
+      <w:start w:val="1"/>
+      <w:numFmt w:val="bullet"/>
+      <w:lvlText w:val=""/>
+      <w:lvlPicBulletId w:val="0"/>
+      <w:lvlJc w:val="left"/>
+      <w:pPr>
+        <w:ind w:left="2160" w:hanging="360"/>
+      </w:pPr>
+      <w:rPr>
+        <w:rFonts w:ascii="Symbol" w:hAnsi="Symbol" w:hint="default"/>
+        <w:color w:val="auto"/>
+      </w:rPr>
+    </w:lvl>
+    <w:lvl w:ilvl="2" w:tplc="080C0005">
+      <w:start w:val="1"/>
+      <w:numFmt w:val="bullet"/>
+      <w:lvlText w:val=""/>
+      <w:lvlJc w:val="left"/>
+      <w:pPr>
+        <w:ind w:left="2880" w:hanging="360"/>
+      </w:pPr>
+      <w:rPr>
+        <w:rFonts w:ascii="Wingdings" w:hAnsi="Wingdings" w:hint="default"/>
+      </w:rPr>
+    </w:lvl>
+    <w:lvl w:ilvl="3" w:tplc="080C0001" w:tentative="1">
+      <w:start w:val="1"/>
+      <w:numFmt w:val="bullet"/>
+      <w:lvlText w:val=""/>
+      <w:lvlJc w:val="left"/>
+      <w:pPr>
+        <w:ind w:left="3600" w:hanging="360"/>
+      </w:pPr>
+      <w:rPr>
+        <w:rFonts w:ascii="Symbol" w:hAnsi="Symbol" w:hint="default"/>
+      </w:rPr>
+    </w:lvl>
+    <w:lvl w:ilvl="4" w:tplc="080C0003" w:tentative="1">
+      <w:start w:val="1"/>
+      <w:numFmt w:val="bullet"/>
+      <w:lvlText w:val="o"/>
+      <w:lvlJc w:val="left"/>
+      <w:pPr>
+        <w:ind w:left="4320" w:hanging="360"/>
+      </w:pPr>
+      <w:rPr>
+        <w:rFonts w:ascii="Courier New" w:hAnsi="Courier New" w:cs="Courier New" w:hint="default"/>
+      </w:rPr>
+    </w:lvl>
+    <w:lvl w:ilvl="5" w:tplc="080C0005" w:tentative="1">
+      <w:start w:val="1"/>
+      <w:numFmt w:val="bullet"/>
+      <w:lvlText w:val=""/>
+      <w:lvlJc w:val="left"/>
+      <w:pPr>
+        <w:ind w:left="5040" w:hanging="360"/>
+      </w:pPr>
+      <w:rPr>
+        <w:rFonts w:ascii="Wingdings" w:hAnsi="Wingdings" w:hint="default"/>
+      </w:rPr>
+    </w:lvl>
+    <w:lvl w:ilvl="6" w:tplc="080C0001" w:tentative="1">
+      <w:start w:val="1"/>
+      <w:numFmt w:val="bullet"/>
+      <w:lvlText w:val=""/>
+      <w:lvlJc w:val="left"/>
+      <w:pPr>
+        <w:ind w:left="5760" w:hanging="360"/>
+      </w:pPr>
+      <w:rPr>
+        <w:rFonts w:ascii="Symbol" w:hAnsi="Symbol" w:hint="default"/>
+      </w:rPr>
+    </w:lvl>
+    <w:lvl w:ilvl="7" w:tplc="080C0003" w:tentative="1">
+      <w:start w:val="1"/>
+      <w:numFmt w:val="bullet"/>
+      <w:lvlText w:val="o"/>
+      <w:lvlJc w:val="left"/>
+      <w:pPr>
+        <w:ind w:left="6480" w:hanging="360"/>
+      </w:pPr>
+      <w:rPr>
+        <w:rFonts w:ascii="Courier New" w:hAnsi="Courier New" w:cs="Courier New" w:hint="default"/>
+      </w:rPr>
+    </w:lvl>
+    <w:lvl w:ilvl="8" w:tplc="080C0005" w:tentative="1">
+      <w:start w:val="1"/>
+      <w:numFmt w:val="bullet"/>
+      <w:lvlText w:val=""/>
+      <w:lvlJc w:val="left"/>
+      <w:pPr>
+        <w:ind w:left="7200" w:hanging="360"/>
+      </w:pPr>
+      <w:rPr>
+        <w:rFonts w:ascii="Wingdings" w:hAnsi="Wingdings" w:hint="default"/>
+      </w:rPr>
+    </w:lvl>
+  </w:abstractNum>
+  <w:abstractNum w:abstractNumId="12">
     <w:nsid w:val="2C876C60"/>
     <w:multiLevelType w:val="multilevel"/>
     <w:tmpl w:val="09C65CFA"/>
@@ -2739,7 +3161,7 @@
       </w:rPr>
     </w:lvl>
   </w:abstractNum>
-  <w:abstractNum w:abstractNumId="9">
+  <w:abstractNum w:abstractNumId="13">
     <w:nsid w:val="3FE208EA"/>
     <w:multiLevelType w:val="hybridMultilevel"/>
     <w:tmpl w:val="4EF8EAA0"/>
@@ -2852,7 +3274,120 @@
       </w:rPr>
     </w:lvl>
   </w:abstractNum>
-  <w:abstractNum w:abstractNumId="10">
+  <w:abstractNum w:abstractNumId="14">
+    <w:nsid w:val="42255549"/>
+    <w:multiLevelType w:val="hybridMultilevel"/>
+    <w:tmpl w:val="3D74D6AE"/>
+    <w:lvl w:ilvl="0" w:tplc="080C0001">
+      <w:start w:val="1"/>
+      <w:numFmt w:val="bullet"/>
+      <w:lvlText w:val=""/>
+      <w:lvlJc w:val="left"/>
+      <w:pPr>
+        <w:ind w:left="720" w:hanging="360"/>
+      </w:pPr>
+      <w:rPr>
+        <w:rFonts w:ascii="Symbol" w:hAnsi="Symbol" w:hint="default"/>
+      </w:rPr>
+    </w:lvl>
+    <w:lvl w:ilvl="1" w:tplc="080C0003">
+      <w:start w:val="1"/>
+      <w:numFmt w:val="bullet"/>
+      <w:lvlText w:val="o"/>
+      <w:lvlJc w:val="left"/>
+      <w:pPr>
+        <w:ind w:left="1440" w:hanging="360"/>
+      </w:pPr>
+      <w:rPr>
+        <w:rFonts w:ascii="Courier New" w:hAnsi="Courier New" w:cs="Courier New" w:hint="default"/>
+      </w:rPr>
+    </w:lvl>
+    <w:lvl w:ilvl="2" w:tplc="080C0005" w:tentative="1">
+      <w:start w:val="1"/>
+      <w:numFmt w:val="bullet"/>
+      <w:lvlText w:val=""/>
+      <w:lvlJc w:val="left"/>
+      <w:pPr>
+        <w:ind w:left="2160" w:hanging="360"/>
+      </w:pPr>
+      <w:rPr>
+        <w:rFonts w:ascii="Wingdings" w:hAnsi="Wingdings" w:hint="default"/>
+      </w:rPr>
+    </w:lvl>
+    <w:lvl w:ilvl="3" w:tplc="080C0001" w:tentative="1">
+      <w:start w:val="1"/>
+      <w:numFmt w:val="bullet"/>
+      <w:lvlText w:val=""/>
+      <w:lvlJc w:val="left"/>
+      <w:pPr>
+        <w:ind w:left="2880" w:hanging="360"/>
+      </w:pPr>
+      <w:rPr>
+        <w:rFonts w:ascii="Symbol" w:hAnsi="Symbol" w:hint="default"/>
+      </w:rPr>
+    </w:lvl>
+    <w:lvl w:ilvl="4" w:tplc="080C0003" w:tentative="1">
+      <w:start w:val="1"/>
+      <w:numFmt w:val="bullet"/>
+      <w:lvlText w:val="o"/>
+      <w:lvlJc w:val="left"/>
+      <w:pPr>
+        <w:ind w:left="3600" w:hanging="360"/>
+      </w:pPr>
+      <w:rPr>
+        <w:rFonts w:ascii="Courier New" w:hAnsi="Courier New" w:cs="Courier New" w:hint="default"/>
+      </w:rPr>
+    </w:lvl>
+    <w:lvl w:ilvl="5" w:tplc="080C0005" w:tentative="1">
+      <w:start w:val="1"/>
+      <w:numFmt w:val="bullet"/>
+      <w:lvlText w:val=""/>
+      <w:lvlJc w:val="left"/>
+      <w:pPr>
+        <w:ind w:left="4320" w:hanging="360"/>
+      </w:pPr>
+      <w:rPr>
+        <w:rFonts w:ascii="Wingdings" w:hAnsi="Wingdings" w:hint="default"/>
+      </w:rPr>
+    </w:lvl>
+    <w:lvl w:ilvl="6" w:tplc="080C0001" w:tentative="1">
+      <w:start w:val="1"/>
+      <w:numFmt w:val="bullet"/>
+      <w:lvlText w:val=""/>
+      <w:lvlJc w:val="left"/>
+      <w:pPr>
+        <w:ind w:left="5040" w:hanging="360"/>
+      </w:pPr>
+      <w:rPr>
+        <w:rFonts w:ascii="Symbol" w:hAnsi="Symbol" w:hint="default"/>
+      </w:rPr>
+    </w:lvl>
+    <w:lvl w:ilvl="7" w:tplc="080C0003" w:tentative="1">
+      <w:start w:val="1"/>
+      <w:numFmt w:val="bullet"/>
+      <w:lvlText w:val="o"/>
+      <w:lvlJc w:val="left"/>
+      <w:pPr>
+        <w:ind w:left="5760" w:hanging="360"/>
+      </w:pPr>
+      <w:rPr>
+        <w:rFonts w:ascii="Courier New" w:hAnsi="Courier New" w:cs="Courier New" w:hint="default"/>
+      </w:rPr>
+    </w:lvl>
+    <w:lvl w:ilvl="8" w:tplc="080C0005" w:tentative="1">
+      <w:start w:val="1"/>
+      <w:numFmt w:val="bullet"/>
+      <w:lvlText w:val=""/>
+      <w:lvlJc w:val="left"/>
+      <w:pPr>
+        <w:ind w:left="6480" w:hanging="360"/>
+      </w:pPr>
+      <w:rPr>
+        <w:rFonts w:ascii="Wingdings" w:hAnsi="Wingdings" w:hint="default"/>
+      </w:rPr>
+    </w:lvl>
+  </w:abstractNum>
+  <w:abstractNum w:abstractNumId="15">
     <w:nsid w:val="47210B8C"/>
     <w:multiLevelType w:val="hybridMultilevel"/>
     <w:tmpl w:val="78609A2E"/>
@@ -2965,7 +3500,472 @@
       </w:rPr>
     </w:lvl>
   </w:abstractNum>
-  <w:abstractNum w:abstractNumId="11">
+  <w:abstractNum w:abstractNumId="16">
+    <w:nsid w:val="587547EF"/>
+    <w:multiLevelType w:val="hybridMultilevel"/>
+    <w:tmpl w:val="18AA8C9C"/>
+    <w:lvl w:ilvl="0" w:tplc="A7E219AA">
+      <w:start w:val="1"/>
+      <w:numFmt w:val="bullet"/>
+      <w:lvlText w:val=""/>
+      <w:lvlPicBulletId w:val="0"/>
+      <w:lvlJc w:val="left"/>
+      <w:pPr>
+        <w:ind w:left="720" w:hanging="360"/>
+      </w:pPr>
+      <w:rPr>
+        <w:rFonts w:ascii="Symbol" w:hAnsi="Symbol" w:hint="default"/>
+        <w:color w:val="auto"/>
+        <w:sz w:val="28"/>
+      </w:rPr>
+    </w:lvl>
+    <w:lvl w:ilvl="1" w:tplc="FF2E4D10">
+      <w:start w:val="1"/>
+      <w:numFmt w:val="bullet"/>
+      <w:lvlText w:val=""/>
+      <w:lvlPicBulletId w:val="0"/>
+      <w:lvlJc w:val="left"/>
+      <w:pPr>
+        <w:ind w:left="1440" w:hanging="360"/>
+      </w:pPr>
+      <w:rPr>
+        <w:rFonts w:ascii="Symbol" w:hAnsi="Symbol" w:hint="default"/>
+        <w:color w:val="auto"/>
+      </w:rPr>
+    </w:lvl>
+    <w:lvl w:ilvl="2" w:tplc="ED6497D0">
+      <w:start w:val="1"/>
+      <w:numFmt w:val="bullet"/>
+      <w:lvlText w:val=""/>
+      <w:lvlPicBulletId w:val="0"/>
+      <w:lvlJc w:val="left"/>
+      <w:pPr>
+        <w:ind w:left="2160" w:hanging="360"/>
+      </w:pPr>
+      <w:rPr>
+        <w:rFonts w:ascii="Symbol" w:hAnsi="Symbol" w:hint="default"/>
+        <w:color w:val="auto"/>
+        <w:sz w:val="22"/>
+      </w:rPr>
+    </w:lvl>
+    <w:lvl w:ilvl="3" w:tplc="A7445522">
+      <w:start w:val="1"/>
+      <w:numFmt w:val="bullet"/>
+      <w:lvlText w:val=""/>
+      <w:lvlPicBulletId w:val="0"/>
+      <w:lvlJc w:val="left"/>
+      <w:pPr>
+        <w:ind w:left="2880" w:hanging="360"/>
+      </w:pPr>
+      <w:rPr>
+        <w:rFonts w:ascii="Symbol" w:hAnsi="Symbol" w:hint="default"/>
+        <w:color w:val="auto"/>
+        <w:sz w:val="20"/>
+      </w:rPr>
+    </w:lvl>
+    <w:lvl w:ilvl="4" w:tplc="080C0003" w:tentative="1">
+      <w:start w:val="1"/>
+      <w:numFmt w:val="bullet"/>
+      <w:lvlText w:val="o"/>
+      <w:lvlJc w:val="left"/>
+      <w:pPr>
+        <w:ind w:left="3600" w:hanging="360"/>
+      </w:pPr>
+      <w:rPr>
+        <w:rFonts w:ascii="Courier New" w:hAnsi="Courier New" w:cs="Courier New" w:hint="default"/>
+      </w:rPr>
+    </w:lvl>
+    <w:lvl w:ilvl="5" w:tplc="080C0005" w:tentative="1">
+      <w:start w:val="1"/>
+      <w:numFmt w:val="bullet"/>
+      <w:lvlText w:val=""/>
+      <w:lvlJc w:val="left"/>
+      <w:pPr>
+        <w:ind w:left="4320" w:hanging="360"/>
+      </w:pPr>
+      <w:rPr>
+        <w:rFonts w:ascii="Wingdings" w:hAnsi="Wingdings" w:hint="default"/>
+      </w:rPr>
+    </w:lvl>
+    <w:lvl w:ilvl="6" w:tplc="080C0001" w:tentative="1">
+      <w:start w:val="1"/>
+      <w:numFmt w:val="bullet"/>
+      <w:lvlText w:val=""/>
+      <w:lvlJc w:val="left"/>
+      <w:pPr>
+        <w:ind w:left="5040" w:hanging="360"/>
+      </w:pPr>
+      <w:rPr>
+        <w:rFonts w:ascii="Symbol" w:hAnsi="Symbol" w:hint="default"/>
+      </w:rPr>
+    </w:lvl>
+    <w:lvl w:ilvl="7" w:tplc="080C0003" w:tentative="1">
+      <w:start w:val="1"/>
+      <w:numFmt w:val="bullet"/>
+      <w:lvlText w:val="o"/>
+      <w:lvlJc w:val="left"/>
+      <w:pPr>
+        <w:ind w:left="5760" w:hanging="360"/>
+      </w:pPr>
+      <w:rPr>
+        <w:rFonts w:ascii="Courier New" w:hAnsi="Courier New" w:cs="Courier New" w:hint="default"/>
+      </w:rPr>
+    </w:lvl>
+    <w:lvl w:ilvl="8" w:tplc="080C0005" w:tentative="1">
+      <w:start w:val="1"/>
+      <w:numFmt w:val="bullet"/>
+      <w:lvlText w:val=""/>
+      <w:lvlJc w:val="left"/>
+      <w:pPr>
+        <w:ind w:left="6480" w:hanging="360"/>
+      </w:pPr>
+      <w:rPr>
+        <w:rFonts w:ascii="Wingdings" w:hAnsi="Wingdings" w:hint="default"/>
+      </w:rPr>
+    </w:lvl>
+  </w:abstractNum>
+  <w:abstractNum w:abstractNumId="17">
+    <w:nsid w:val="5C7249B0"/>
+    <w:multiLevelType w:val="hybridMultilevel"/>
+    <w:tmpl w:val="3BCECA72"/>
+    <w:lvl w:ilvl="0" w:tplc="080C0001">
+      <w:start w:val="1"/>
+      <w:numFmt w:val="bullet"/>
+      <w:lvlText w:val=""/>
+      <w:lvlJc w:val="left"/>
+      <w:pPr>
+        <w:ind w:left="720" w:hanging="360"/>
+      </w:pPr>
+      <w:rPr>
+        <w:rFonts w:ascii="Symbol" w:hAnsi="Symbol" w:hint="default"/>
+      </w:rPr>
+    </w:lvl>
+    <w:lvl w:ilvl="1" w:tplc="080C0003">
+      <w:start w:val="1"/>
+      <w:numFmt w:val="bullet"/>
+      <w:lvlText w:val="o"/>
+      <w:lvlJc w:val="left"/>
+      <w:pPr>
+        <w:ind w:left="1440" w:hanging="360"/>
+      </w:pPr>
+      <w:rPr>
+        <w:rFonts w:ascii="Courier New" w:hAnsi="Courier New" w:cs="Courier New" w:hint="default"/>
+      </w:rPr>
+    </w:lvl>
+    <w:lvl w:ilvl="2" w:tplc="080C0005" w:tentative="1">
+      <w:start w:val="1"/>
+      <w:numFmt w:val="bullet"/>
+      <w:lvlText w:val=""/>
+      <w:lvlJc w:val="left"/>
+      <w:pPr>
+        <w:ind w:left="2160" w:hanging="360"/>
+      </w:pPr>
+      <w:rPr>
+        <w:rFonts w:ascii="Wingdings" w:hAnsi="Wingdings" w:hint="default"/>
+      </w:rPr>
+    </w:lvl>
+    <w:lvl w:ilvl="3" w:tplc="080C0001" w:tentative="1">
+      <w:start w:val="1"/>
+      <w:numFmt w:val="bullet"/>
+      <w:lvlText w:val=""/>
+      <w:lvlJc w:val="left"/>
+      <w:pPr>
+        <w:ind w:left="2880" w:hanging="360"/>
+      </w:pPr>
+      <w:rPr>
+        <w:rFonts w:ascii="Symbol" w:hAnsi="Symbol" w:hint="default"/>
+      </w:rPr>
+    </w:lvl>
+    <w:lvl w:ilvl="4" w:tplc="080C0003" w:tentative="1">
+      <w:start w:val="1"/>
+      <w:numFmt w:val="bullet"/>
+      <w:lvlText w:val="o"/>
+      <w:lvlJc w:val="left"/>
+      <w:pPr>
+        <w:ind w:left="3600" w:hanging="360"/>
+      </w:pPr>
+      <w:rPr>
+        <w:rFonts w:ascii="Courier New" w:hAnsi="Courier New" w:cs="Courier New" w:hint="default"/>
+      </w:rPr>
+    </w:lvl>
+    <w:lvl w:ilvl="5" w:tplc="080C0005" w:tentative="1">
+      <w:start w:val="1"/>
+      <w:numFmt w:val="bullet"/>
+      <w:lvlText w:val=""/>
+      <w:lvlJc w:val="left"/>
+      <w:pPr>
+        <w:ind w:left="4320" w:hanging="360"/>
+      </w:pPr>
+      <w:rPr>
+        <w:rFonts w:ascii="Wingdings" w:hAnsi="Wingdings" w:hint="default"/>
+      </w:rPr>
+    </w:lvl>
+    <w:lvl w:ilvl="6" w:tplc="080C0001" w:tentative="1">
+      <w:start w:val="1"/>
+      <w:numFmt w:val="bullet"/>
+      <w:lvlText w:val=""/>
+      <w:lvlJc w:val="left"/>
+      <w:pPr>
+        <w:ind w:left="5040" w:hanging="360"/>
+      </w:pPr>
+      <w:rPr>
+        <w:rFonts w:ascii="Symbol" w:hAnsi="Symbol" w:hint="default"/>
+      </w:rPr>
+    </w:lvl>
+    <w:lvl w:ilvl="7" w:tplc="080C0003" w:tentative="1">
+      <w:start w:val="1"/>
+      <w:numFmt w:val="bullet"/>
+      <w:lvlText w:val="o"/>
+      <w:lvlJc w:val="left"/>
+      <w:pPr>
+        <w:ind w:left="5760" w:hanging="360"/>
+      </w:pPr>
+      <w:rPr>
+        <w:rFonts w:ascii="Courier New" w:hAnsi="Courier New" w:cs="Courier New" w:hint="default"/>
+      </w:rPr>
+    </w:lvl>
+    <w:lvl w:ilvl="8" w:tplc="080C0005" w:tentative="1">
+      <w:start w:val="1"/>
+      <w:numFmt w:val="bullet"/>
+      <w:lvlText w:val=""/>
+      <w:lvlJc w:val="left"/>
+      <w:pPr>
+        <w:ind w:left="6480" w:hanging="360"/>
+      </w:pPr>
+      <w:rPr>
+        <w:rFonts w:ascii="Wingdings" w:hAnsi="Wingdings" w:hint="default"/>
+      </w:rPr>
+    </w:lvl>
+  </w:abstractNum>
+  <w:abstractNum w:abstractNumId="18">
+    <w:nsid w:val="5D3D4074"/>
+    <w:multiLevelType w:val="hybridMultilevel"/>
+    <w:tmpl w:val="E9C81EA8"/>
+    <w:lvl w:ilvl="0" w:tplc="080C0001">
+      <w:start w:val="1"/>
+      <w:numFmt w:val="bullet"/>
+      <w:lvlText w:val=""/>
+      <w:lvlJc w:val="left"/>
+      <w:pPr>
+        <w:ind w:left="720" w:hanging="360"/>
+      </w:pPr>
+      <w:rPr>
+        <w:rFonts w:ascii="Symbol" w:hAnsi="Symbol" w:hint="default"/>
+      </w:rPr>
+    </w:lvl>
+    <w:lvl w:ilvl="1" w:tplc="080C0003" w:tentative="1">
+      <w:start w:val="1"/>
+      <w:numFmt w:val="bullet"/>
+      <w:lvlText w:val="o"/>
+      <w:lvlJc w:val="left"/>
+      <w:pPr>
+        <w:ind w:left="1440" w:hanging="360"/>
+      </w:pPr>
+      <w:rPr>
+        <w:rFonts w:ascii="Courier New" w:hAnsi="Courier New" w:cs="Courier New" w:hint="default"/>
+      </w:rPr>
+    </w:lvl>
+    <w:lvl w:ilvl="2" w:tplc="080C0005" w:tentative="1">
+      <w:start w:val="1"/>
+      <w:numFmt w:val="bullet"/>
+      <w:lvlText w:val=""/>
+      <w:lvlJc w:val="left"/>
+      <w:pPr>
+        <w:ind w:left="2160" w:hanging="360"/>
+      </w:pPr>
+      <w:rPr>
+        <w:rFonts w:ascii="Wingdings" w:hAnsi="Wingdings" w:hint="default"/>
+      </w:rPr>
+    </w:lvl>
+    <w:lvl w:ilvl="3" w:tplc="080C0001" w:tentative="1">
+      <w:start w:val="1"/>
+      <w:numFmt w:val="bullet"/>
+      <w:lvlText w:val=""/>
+      <w:lvlJc w:val="left"/>
+      <w:pPr>
+        <w:ind w:left="2880" w:hanging="360"/>
+      </w:pPr>
+      <w:rPr>
+        <w:rFonts w:ascii="Symbol" w:hAnsi="Symbol" w:hint="default"/>
+      </w:rPr>
+    </w:lvl>
+    <w:lvl w:ilvl="4" w:tplc="080C0003" w:tentative="1">
+      <w:start w:val="1"/>
+      <w:numFmt w:val="bullet"/>
+      <w:lvlText w:val="o"/>
+      <w:lvlJc w:val="left"/>
+      <w:pPr>
+        <w:ind w:left="3600" w:hanging="360"/>
+      </w:pPr>
+      <w:rPr>
+        <w:rFonts w:ascii="Courier New" w:hAnsi="Courier New" w:cs="Courier New" w:hint="default"/>
+      </w:rPr>
+    </w:lvl>
+    <w:lvl w:ilvl="5" w:tplc="080C0005" w:tentative="1">
+      <w:start w:val="1"/>
+      <w:numFmt w:val="bullet"/>
+      <w:lvlText w:val=""/>
+      <w:lvlJc w:val="left"/>
+      <w:pPr>
+        <w:ind w:left="4320" w:hanging="360"/>
+      </w:pPr>
+      <w:rPr>
+        <w:rFonts w:ascii="Wingdings" w:hAnsi="Wingdings" w:hint="default"/>
+      </w:rPr>
+    </w:lvl>
+    <w:lvl w:ilvl="6" w:tplc="080C0001" w:tentative="1">
+      <w:start w:val="1"/>
+      <w:numFmt w:val="bullet"/>
+      <w:lvlText w:val=""/>
+      <w:lvlJc w:val="left"/>
+      <w:pPr>
+        <w:ind w:left="5040" w:hanging="360"/>
+      </w:pPr>
+      <w:rPr>
+        <w:rFonts w:ascii="Symbol" w:hAnsi="Symbol" w:hint="default"/>
+      </w:rPr>
+    </w:lvl>
+    <w:lvl w:ilvl="7" w:tplc="080C0003" w:tentative="1">
+      <w:start w:val="1"/>
+      <w:numFmt w:val="bullet"/>
+      <w:lvlText w:val="o"/>
+      <w:lvlJc w:val="left"/>
+      <w:pPr>
+        <w:ind w:left="5760" w:hanging="360"/>
+      </w:pPr>
+      <w:rPr>
+        <w:rFonts w:ascii="Courier New" w:hAnsi="Courier New" w:cs="Courier New" w:hint="default"/>
+      </w:rPr>
+    </w:lvl>
+    <w:lvl w:ilvl="8" w:tplc="080C0005" w:tentative="1">
+      <w:start w:val="1"/>
+      <w:numFmt w:val="bullet"/>
+      <w:lvlText w:val=""/>
+      <w:lvlJc w:val="left"/>
+      <w:pPr>
+        <w:ind w:left="6480" w:hanging="360"/>
+      </w:pPr>
+      <w:rPr>
+        <w:rFonts w:ascii="Wingdings" w:hAnsi="Wingdings" w:hint="default"/>
+      </w:rPr>
+    </w:lvl>
+  </w:abstractNum>
+  <w:abstractNum w:abstractNumId="19">
+    <w:nsid w:val="67D6452B"/>
+    <w:multiLevelType w:val="hybridMultilevel"/>
+    <w:tmpl w:val="E3946432"/>
+    <w:lvl w:ilvl="0" w:tplc="582AC904">
+      <w:start w:val="1"/>
+      <w:numFmt w:val="bullet"/>
+      <w:lvlText w:val=""/>
+      <w:lvlPicBulletId w:val="0"/>
+      <w:lvlJc w:val="left"/>
+      <w:pPr>
+        <w:ind w:left="1004" w:hanging="360"/>
+      </w:pPr>
+      <w:rPr>
+        <w:rFonts w:ascii="Symbol" w:hAnsi="Symbol" w:hint="default"/>
+        <w:color w:val="auto"/>
+      </w:rPr>
+    </w:lvl>
+    <w:lvl w:ilvl="1" w:tplc="080C0003">
+      <w:start w:val="1"/>
+      <w:numFmt w:val="bullet"/>
+      <w:lvlText w:val="o"/>
+      <w:lvlJc w:val="left"/>
+      <w:pPr>
+        <w:ind w:left="1724" w:hanging="360"/>
+      </w:pPr>
+      <w:rPr>
+        <w:rFonts w:ascii="Courier New" w:hAnsi="Courier New" w:cs="Courier New" w:hint="default"/>
+      </w:rPr>
+    </w:lvl>
+    <w:lvl w:ilvl="2" w:tplc="080C0005" w:tentative="1">
+      <w:start w:val="1"/>
+      <w:numFmt w:val="bullet"/>
+      <w:lvlText w:val=""/>
+      <w:lvlJc w:val="left"/>
+      <w:pPr>
+        <w:ind w:left="2444" w:hanging="360"/>
+      </w:pPr>
+      <w:rPr>
+        <w:rFonts w:ascii="Wingdings" w:hAnsi="Wingdings" w:hint="default"/>
+      </w:rPr>
+    </w:lvl>
+    <w:lvl w:ilvl="3" w:tplc="080C0001" w:tentative="1">
+      <w:start w:val="1"/>
+      <w:numFmt w:val="bullet"/>
+      <w:lvlText w:val=""/>
+      <w:lvlJc w:val="left"/>
+      <w:pPr>
+        <w:ind w:left="3164" w:hanging="360"/>
+      </w:pPr>
+      <w:rPr>
+        <w:rFonts w:ascii="Symbol" w:hAnsi="Symbol" w:hint="default"/>
+      </w:rPr>
+    </w:lvl>
+    <w:lvl w:ilvl="4" w:tplc="080C0003" w:tentative="1">
+      <w:start w:val="1"/>
+      <w:numFmt w:val="bullet"/>
+      <w:lvlText w:val="o"/>
+      <w:lvlJc w:val="left"/>
+      <w:pPr>
+        <w:ind w:left="3884" w:hanging="360"/>
+      </w:pPr>
+      <w:rPr>
+        <w:rFonts w:ascii="Courier New" w:hAnsi="Courier New" w:cs="Courier New" w:hint="default"/>
+      </w:rPr>
+    </w:lvl>
+    <w:lvl w:ilvl="5" w:tplc="080C0005" w:tentative="1">
+      <w:start w:val="1"/>
+      <w:numFmt w:val="bullet"/>
+      <w:lvlText w:val=""/>
+      <w:lvlJc w:val="left"/>
+      <w:pPr>
+        <w:ind w:left="4604" w:hanging="360"/>
+      </w:pPr>
+      <w:rPr>
+        <w:rFonts w:ascii="Wingdings" w:hAnsi="Wingdings" w:hint="default"/>
+      </w:rPr>
+    </w:lvl>
+    <w:lvl w:ilvl="6" w:tplc="080C0001" w:tentative="1">
+      <w:start w:val="1"/>
+      <w:numFmt w:val="bullet"/>
+      <w:lvlText w:val=""/>
+      <w:lvlJc w:val="left"/>
+      <w:pPr>
+        <w:ind w:left="5324" w:hanging="360"/>
+      </w:pPr>
+      <w:rPr>
+        <w:rFonts w:ascii="Symbol" w:hAnsi="Symbol" w:hint="default"/>
+      </w:rPr>
+    </w:lvl>
+    <w:lvl w:ilvl="7" w:tplc="080C0003" w:tentative="1">
+      <w:start w:val="1"/>
+      <w:numFmt w:val="bullet"/>
+      <w:lvlText w:val="o"/>
+      <w:lvlJc w:val="left"/>
+      <w:pPr>
+        <w:ind w:left="6044" w:hanging="360"/>
+      </w:pPr>
+      <w:rPr>
+        <w:rFonts w:ascii="Courier New" w:hAnsi="Courier New" w:cs="Courier New" w:hint="default"/>
+      </w:rPr>
+    </w:lvl>
+    <w:lvl w:ilvl="8" w:tplc="080C0005" w:tentative="1">
+      <w:start w:val="1"/>
+      <w:numFmt w:val="bullet"/>
+      <w:lvlText w:val=""/>
+      <w:lvlJc w:val="left"/>
+      <w:pPr>
+        <w:ind w:left="6764" w:hanging="360"/>
+      </w:pPr>
+      <w:rPr>
+        <w:rFonts w:ascii="Wingdings" w:hAnsi="Wingdings" w:hint="default"/>
+      </w:rPr>
+    </w:lvl>
+  </w:abstractNum>
+  <w:abstractNum w:abstractNumId="20">
     <w:nsid w:val="6BA30839"/>
     <w:multiLevelType w:val="hybridMultilevel"/>
     <w:tmpl w:val="BC5A6684"/>
@@ -3078,7 +4078,284 @@
       </w:rPr>
     </w:lvl>
   </w:abstractNum>
-  <w:abstractNum w:abstractNumId="12">
+  <w:abstractNum w:abstractNumId="21">
+    <w:nsid w:val="6BBB3CBA"/>
+    <w:multiLevelType w:val="hybridMultilevel"/>
+    <w:tmpl w:val="BB646278"/>
+    <w:lvl w:ilvl="0" w:tplc="080C0001">
+      <w:start w:val="1"/>
+      <w:numFmt w:val="bullet"/>
+      <w:lvlText w:val=""/>
+      <w:lvlJc w:val="left"/>
+      <w:pPr>
+        <w:ind w:left="720" w:hanging="360"/>
+      </w:pPr>
+      <w:rPr>
+        <w:rFonts w:ascii="Symbol" w:hAnsi="Symbol" w:hint="default"/>
+      </w:rPr>
+    </w:lvl>
+    <w:lvl w:ilvl="1" w:tplc="080C0003">
+      <w:start w:val="1"/>
+      <w:numFmt w:val="bullet"/>
+      <w:lvlText w:val="o"/>
+      <w:lvlJc w:val="left"/>
+      <w:pPr>
+        <w:ind w:left="1440" w:hanging="360"/>
+      </w:pPr>
+      <w:rPr>
+        <w:rFonts w:ascii="Courier New" w:hAnsi="Courier New" w:cs="Courier New" w:hint="default"/>
+      </w:rPr>
+    </w:lvl>
+    <w:lvl w:ilvl="2" w:tplc="080C0005" w:tentative="1">
+      <w:start w:val="1"/>
+      <w:numFmt w:val="bullet"/>
+      <w:lvlText w:val=""/>
+      <w:lvlJc w:val="left"/>
+      <w:pPr>
+        <w:ind w:left="2160" w:hanging="360"/>
+      </w:pPr>
+      <w:rPr>
+        <w:rFonts w:ascii="Wingdings" w:hAnsi="Wingdings" w:hint="default"/>
+      </w:rPr>
+    </w:lvl>
+    <w:lvl w:ilvl="3" w:tplc="080C0001" w:tentative="1">
+      <w:start w:val="1"/>
+      <w:numFmt w:val="bullet"/>
+      <w:lvlText w:val=""/>
+      <w:lvlJc w:val="left"/>
+      <w:pPr>
+        <w:ind w:left="2880" w:hanging="360"/>
+      </w:pPr>
+      <w:rPr>
+        <w:rFonts w:ascii="Symbol" w:hAnsi="Symbol" w:hint="default"/>
+      </w:rPr>
+    </w:lvl>
+    <w:lvl w:ilvl="4" w:tplc="080C0003" w:tentative="1">
+      <w:start w:val="1"/>
+      <w:numFmt w:val="bullet"/>
+      <w:lvlText w:val="o"/>
+      <w:lvlJc w:val="left"/>
+      <w:pPr>
+        <w:ind w:left="3600" w:hanging="360"/>
+      </w:pPr>
+      <w:rPr>
+        <w:rFonts w:ascii="Courier New" w:hAnsi="Courier New" w:cs="Courier New" w:hint="default"/>
+      </w:rPr>
+    </w:lvl>
+    <w:lvl w:ilvl="5" w:tplc="080C0005" w:tentative="1">
+      <w:start w:val="1"/>
+      <w:numFmt w:val="bullet"/>
+      <w:lvlText w:val=""/>
+      <w:lvlJc w:val="left"/>
+      <w:pPr>
+        <w:ind w:left="4320" w:hanging="360"/>
+      </w:pPr>
+      <w:rPr>
+        <w:rFonts w:ascii="Wingdings" w:hAnsi="Wingdings" w:hint="default"/>
+      </w:rPr>
+    </w:lvl>
+    <w:lvl w:ilvl="6" w:tplc="080C0001" w:tentative="1">
+      <w:start w:val="1"/>
+      <w:numFmt w:val="bullet"/>
+      <w:lvlText w:val=""/>
+      <w:lvlJc w:val="left"/>
+      <w:pPr>
+        <w:ind w:left="5040" w:hanging="360"/>
+      </w:pPr>
+      <w:rPr>
+        <w:rFonts w:ascii="Symbol" w:hAnsi="Symbol" w:hint="default"/>
+      </w:rPr>
+    </w:lvl>
+    <w:lvl w:ilvl="7" w:tplc="080C0003" w:tentative="1">
+      <w:start w:val="1"/>
+      <w:numFmt w:val="bullet"/>
+      <w:lvlText w:val="o"/>
+      <w:lvlJc w:val="left"/>
+      <w:pPr>
+        <w:ind w:left="5760" w:hanging="360"/>
+      </w:pPr>
+      <w:rPr>
+        <w:rFonts w:ascii="Courier New" w:hAnsi="Courier New" w:cs="Courier New" w:hint="default"/>
+      </w:rPr>
+    </w:lvl>
+    <w:lvl w:ilvl="8" w:tplc="080C0005" w:tentative="1">
+      <w:start w:val="1"/>
+      <w:numFmt w:val="bullet"/>
+      <w:lvlText w:val=""/>
+      <w:lvlJc w:val="left"/>
+      <w:pPr>
+        <w:ind w:left="6480" w:hanging="360"/>
+      </w:pPr>
+      <w:rPr>
+        <w:rFonts w:ascii="Wingdings" w:hAnsi="Wingdings" w:hint="default"/>
+      </w:rPr>
+    </w:lvl>
+  </w:abstractNum>
+  <w:abstractNum w:abstractNumId="22">
+    <w:nsid w:val="71DC45B9"/>
+    <w:multiLevelType w:val="hybridMultilevel"/>
+    <w:tmpl w:val="28CA378C"/>
+    <w:lvl w:ilvl="0" w:tplc="89BC66C2">
+      <w:start w:val="1"/>
+      <w:numFmt w:val="bullet"/>
+      <w:pStyle w:val="ListParagraph"/>
+      <w:lvlText w:val=""/>
+      <w:lvlPicBulletId w:val="0"/>
+      <w:lvlJc w:val="right"/>
+      <w:pPr>
+        <w:ind w:left="340" w:hanging="56"/>
+      </w:pPr>
+      <w:rPr>
+        <w:rFonts w:ascii="Symbol" w:hAnsi="Symbol" w:hint="default"/>
+        <w:b w:val="0"/>
+        <w:bCs w:val="0"/>
+        <w:i w:val="0"/>
+        <w:iCs w:val="0"/>
+        <w:caps w:val="0"/>
+        <w:smallCaps w:val="0"/>
+        <w:strike w:val="0"/>
+        <w:dstrike w:val="0"/>
+        <w:outline w:val="0"/>
+        <w:shadow w:val="0"/>
+        <w:emboss w:val="0"/>
+        <w:imprint w:val="0"/>
+        <w:noProof w:val="0"/>
+        <w:vanish w:val="0"/>
+        <w:color w:val="auto"/>
+        <w:spacing w:val="0"/>
+        <w:kern w:val="0"/>
+        <w:position w:val="0"/>
+        <w:u w:val="none"/>
+        <w:vertAlign w:val="baseline"/>
+        <w:em w:val="none"/>
+      </w:rPr>
+    </w:lvl>
+    <w:lvl w:ilvl="1" w:tplc="C9E4BAA4">
+      <w:start w:val="1"/>
+      <w:numFmt w:val="bullet"/>
+      <w:lvlText w:val=""/>
+      <w:lvlPicBulletId w:val="0"/>
+      <w:lvlJc w:val="left"/>
+      <w:pPr>
+        <w:ind w:left="1440" w:hanging="360"/>
+      </w:pPr>
+      <w:rPr>
+        <w:rFonts w:ascii="Symbol" w:hAnsi="Symbol" w:hint="default"/>
+        <w:color w:val="auto"/>
+        <w:sz w:val="24"/>
+      </w:rPr>
+    </w:lvl>
+    <w:lvl w:ilvl="2" w:tplc="582AC904">
+      <w:start w:val="1"/>
+      <w:numFmt w:val="bullet"/>
+      <w:lvlText w:val=""/>
+      <w:lvlPicBulletId w:val="0"/>
+      <w:lvlJc w:val="left"/>
+      <w:pPr>
+        <w:ind w:left="2160" w:hanging="360"/>
+      </w:pPr>
+      <w:rPr>
+        <w:rFonts w:ascii="Symbol" w:hAnsi="Symbol" w:hint="default"/>
+        <w:color w:val="auto"/>
+        <w:sz w:val="20"/>
+      </w:rPr>
+    </w:lvl>
+    <w:lvl w:ilvl="3" w:tplc="D93088D2">
+      <w:start w:val="1"/>
+      <w:numFmt w:val="bullet"/>
+      <w:lvlText w:val=""/>
+      <w:lvlPicBulletId w:val="0"/>
+      <w:lvlJc w:val="right"/>
+      <w:pPr>
+        <w:ind w:left="2880" w:hanging="360"/>
+      </w:pPr>
+      <w:rPr>
+        <w:rFonts w:ascii="Symbol" w:hAnsi="Symbol" w:hint="default"/>
+        <w:b w:val="0"/>
+        <w:bCs w:val="0"/>
+        <w:i w:val="0"/>
+        <w:iCs w:val="0"/>
+        <w:caps w:val="0"/>
+        <w:smallCaps w:val="0"/>
+        <w:strike w:val="0"/>
+        <w:dstrike w:val="0"/>
+        <w:outline w:val="0"/>
+        <w:shadow w:val="0"/>
+        <w:emboss w:val="0"/>
+        <w:imprint w:val="0"/>
+        <w:vanish w:val="0"/>
+        <w:color w:val="auto"/>
+        <w:spacing w:val="0"/>
+        <w:kern w:val="0"/>
+        <w:position w:val="0"/>
+        <w:sz w:val="18"/>
+        <w:u w:val="none"/>
+        <w:vertAlign w:val="baseline"/>
+        <w:em w:val="none"/>
+      </w:rPr>
+    </w:lvl>
+    <w:lvl w:ilvl="4" w:tplc="080C0003" w:tentative="1">
+      <w:start w:val="1"/>
+      <w:numFmt w:val="bullet"/>
+      <w:lvlText w:val="o"/>
+      <w:lvlJc w:val="left"/>
+      <w:pPr>
+        <w:ind w:left="3600" w:hanging="360"/>
+      </w:pPr>
+      <w:rPr>
+        <w:rFonts w:ascii="Courier New" w:hAnsi="Courier New" w:cs="Courier New" w:hint="default"/>
+      </w:rPr>
+    </w:lvl>
+    <w:lvl w:ilvl="5" w:tplc="080C0005" w:tentative="1">
+      <w:start w:val="1"/>
+      <w:numFmt w:val="bullet"/>
+      <w:lvlText w:val=""/>
+      <w:lvlJc w:val="left"/>
+      <w:pPr>
+        <w:ind w:left="4320" w:hanging="360"/>
+      </w:pPr>
+      <w:rPr>
+        <w:rFonts w:ascii="Wingdings" w:hAnsi="Wingdings" w:hint="default"/>
+      </w:rPr>
+    </w:lvl>
+    <w:lvl w:ilvl="6" w:tplc="080C0001" w:tentative="1">
+      <w:start w:val="1"/>
+      <w:numFmt w:val="bullet"/>
+      <w:lvlText w:val=""/>
+      <w:lvlJc w:val="left"/>
+      <w:pPr>
+        <w:ind w:left="5040" w:hanging="360"/>
+      </w:pPr>
+      <w:rPr>
+        <w:rFonts w:ascii="Symbol" w:hAnsi="Symbol" w:hint="default"/>
+      </w:rPr>
+    </w:lvl>
+    <w:lvl w:ilvl="7" w:tplc="080C0003" w:tentative="1">
+      <w:start w:val="1"/>
+      <w:numFmt w:val="bullet"/>
+      <w:lvlText w:val="o"/>
+      <w:lvlJc w:val="left"/>
+      <w:pPr>
+        <w:ind w:left="5760" w:hanging="360"/>
+      </w:pPr>
+      <w:rPr>
+        <w:rFonts w:ascii="Courier New" w:hAnsi="Courier New" w:cs="Courier New" w:hint="default"/>
+      </w:rPr>
+    </w:lvl>
+    <w:lvl w:ilvl="8" w:tplc="080C0005" w:tentative="1">
+      <w:start w:val="1"/>
+      <w:numFmt w:val="bullet"/>
+      <w:lvlText w:val=""/>
+      <w:lvlJc w:val="left"/>
+      <w:pPr>
+        <w:ind w:left="6480" w:hanging="360"/>
+      </w:pPr>
+      <w:rPr>
+        <w:rFonts w:ascii="Wingdings" w:hAnsi="Wingdings" w:hint="default"/>
+      </w:rPr>
+    </w:lvl>
+  </w:abstractNum>
+  <w:abstractNum w:abstractNumId="23">
     <w:nsid w:val="775C462A"/>
     <w:multiLevelType w:val="hybridMultilevel"/>
     <w:tmpl w:val="E73A1E78"/>
@@ -3216,19 +4493,76 @@
     <w:abstractNumId w:val="7"/>
   </w:num>
   <w:num w:numId="9">
+    <w:abstractNumId w:val="15"/>
+  </w:num>
+  <w:num w:numId="10">
+    <w:abstractNumId w:val="12"/>
+  </w:num>
+  <w:num w:numId="11">
+    <w:abstractNumId w:val="20"/>
+  </w:num>
+  <w:num w:numId="12">
+    <w:abstractNumId w:val="13"/>
+  </w:num>
+  <w:num w:numId="13">
+    <w:abstractNumId w:val="23"/>
+  </w:num>
+  <w:num w:numId="14">
+    <w:abstractNumId w:val="21"/>
+  </w:num>
+  <w:num w:numId="15">
+    <w:abstractNumId w:val="18"/>
+  </w:num>
+  <w:num w:numId="16">
+    <w:abstractNumId w:val="17"/>
+  </w:num>
+  <w:num w:numId="17">
+    <w:abstractNumId w:val="8"/>
+  </w:num>
+  <w:num w:numId="18">
+    <w:abstractNumId w:val="14"/>
+  </w:num>
+  <w:num w:numId="19">
+    <w:abstractNumId w:val="11"/>
+  </w:num>
+  <w:num w:numId="20">
+    <w:abstractNumId w:val="22"/>
+  </w:num>
+  <w:num w:numId="21">
+    <w:abstractNumId w:val="22"/>
+    <w:lvlOverride w:ilvl="0">
+      <w:startOverride w:val="1"/>
+    </w:lvlOverride>
+  </w:num>
+  <w:num w:numId="22">
+    <w:abstractNumId w:val="22"/>
+    <w:lvlOverride w:ilvl="0">
+      <w:startOverride w:val="1"/>
+    </w:lvlOverride>
+  </w:num>
+  <w:num w:numId="23">
+    <w:abstractNumId w:val="22"/>
+    <w:lvlOverride w:ilvl="0">
+      <w:startOverride w:val="1"/>
+    </w:lvlOverride>
+  </w:num>
+  <w:num w:numId="24">
+    <w:abstractNumId w:val="16"/>
+  </w:num>
+  <w:num w:numId="25">
+    <w:abstractNumId w:val="9"/>
+  </w:num>
+  <w:num w:numId="26">
     <w:abstractNumId w:val="10"/>
   </w:num>
-  <w:num w:numId="10">
-    <w:abstractNumId w:val="8"/>
+  <w:num w:numId="27">
+    <w:abstractNumId w:val="19"/>
   </w:num>
-  <w:num w:numId="11">
-    <w:abstractNumId w:val="11"/>
-  </w:num>
-  <w:num w:numId="12">
-    <w:abstractNumId w:val="9"/>
-  </w:num>
-  <w:num w:numId="13">
-    <w:abstractNumId w:val="12"/>
+  <w:num w:numId="28">
+    <w:abstractNumId w:val="22"/>
+    <w:lvlOverride w:ilvl="0">
+      <w:startOverride w:val="1"/>
+    </w:lvlOverride>
   </w:num>
 </w:numbering>
 </file>
@@ -3268,8 +4602,8 @@
     <w:lsdException w:name="Title" w:locked="1" w:qFormat="1"/>
     <w:lsdException w:name="Subtitle" w:locked="1" w:qFormat="1"/>
     <w:lsdException w:name="Hyperlink" w:uiPriority="99"/>
-    <w:lsdException w:name="Strong" w:locked="1" w:qFormat="1"/>
-    <w:lsdException w:name="Emphasis" w:locked="1" w:qFormat="1"/>
+    <w:lsdException w:name="Strong" w:locked="1"/>
+    <w:lsdException w:name="Emphasis" w:locked="1"/>
     <w:lsdException w:name="Placeholder Text" w:locked="1" w:semiHidden="1" w:uiPriority="99"/>
     <w:lsdException w:name="No Spacing" w:locked="1" w:uiPriority="1" w:qFormat="1"/>
     <w:lsdException w:name="Light Shading" w:locked="1" w:uiPriority="60"/>
@@ -3294,8 +4628,8 @@
     <w:lsdException w:name="Medium List 1 Accent 1" w:locked="1" w:uiPriority="65"/>
     <w:lsdException w:name="Revision" w:locked="1" w:semiHidden="1" w:uiPriority="99"/>
     <w:lsdException w:name="List Paragraph" w:locked="1" w:uiPriority="34" w:qFormat="1"/>
-    <w:lsdException w:name="Quote" w:locked="1" w:uiPriority="29" w:qFormat="1"/>
-    <w:lsdException w:name="Intense Quote" w:locked="1" w:uiPriority="30" w:qFormat="1"/>
+    <w:lsdException w:name="Quote" w:locked="1" w:uiPriority="29"/>
+    <w:lsdException w:name="Intense Quote" w:locked="1" w:uiPriority="30"/>
     <w:lsdException w:name="Medium List 2 Accent 1" w:locked="1" w:uiPriority="66"/>
     <w:lsdException w:name="Medium Grid 1 Accent 1" w:locked="1" w:uiPriority="67"/>
     <w:lsdException w:name="Medium Grid 2 Accent 1" w:locked="1" w:uiPriority="68"/>
@@ -3374,24 +4708,26 @@
     <w:lsdException w:name="Colorful Shading Accent 6" w:locked="1" w:uiPriority="71"/>
     <w:lsdException w:name="Colorful List Accent 6" w:locked="1" w:uiPriority="72"/>
     <w:lsdException w:name="Colorful Grid Accent 6" w:locked="1" w:uiPriority="73"/>
-    <w:lsdException w:name="Subtle Emphasis" w:locked="1" w:uiPriority="19" w:qFormat="1"/>
-    <w:lsdException w:name="Intense Emphasis" w:locked="1" w:uiPriority="21" w:qFormat="1"/>
-    <w:lsdException w:name="Subtle Reference" w:locked="1" w:uiPriority="31" w:qFormat="1"/>
-    <w:lsdException w:name="Intense Reference" w:locked="1" w:uiPriority="32" w:qFormat="1"/>
-    <w:lsdException w:name="Book Title" w:locked="1" w:uiPriority="33" w:qFormat="1"/>
+    <w:lsdException w:name="Subtle Emphasis" w:locked="1" w:uiPriority="19"/>
+    <w:lsdException w:name="Intense Emphasis" w:locked="1" w:uiPriority="21"/>
+    <w:lsdException w:name="Subtle Reference" w:locked="1" w:uiPriority="31"/>
+    <w:lsdException w:name="Intense Reference" w:locked="1" w:uiPriority="32"/>
+    <w:lsdException w:name="Book Title" w:locked="1" w:uiPriority="33"/>
     <w:lsdException w:name="Bibliography" w:locked="1" w:semiHidden="1" w:uiPriority="37" w:unhideWhenUsed="1"/>
     <w:lsdException w:name="TOC Heading" w:locked="1" w:semiHidden="1" w:uiPriority="39" w:unhideWhenUsed="1" w:qFormat="1"/>
   </w:latentStyles>
   <w:style w:type="paragraph" w:default="1" w:styleId="Normal">
     <w:name w:val="Normal"/>
     <w:qFormat/>
-    <w:rsid w:val="00410856"/>
+    <w:rsid w:val="00BB3EC2"/>
     <w:pPr>
       <w:spacing w:after="0"/>
+      <w:jc w:val="both"/>
     </w:pPr>
     <w:rPr>
-      <w:rFonts w:ascii="Arial" w:hAnsi="Arial" w:cs="Arial"/>
+      <w:rFonts w:ascii="Source Sans Pro" w:hAnsi="Source Sans Pro" w:cs="Arial"/>
       <w:color w:val="000000"/>
+      <w:sz w:val="24"/>
     </w:rPr>
   </w:style>
   <w:style w:type="paragraph" w:styleId="Heading1">
@@ -3401,7 +4737,7 @@
     <w:link w:val="Heading1Char"/>
     <w:uiPriority w:val="9"/>
     <w:qFormat/>
-    <w:rsid w:val="00EF7B96"/>
+    <w:rsid w:val="00F027C6"/>
     <w:pPr>
       <w:keepNext/>
       <w:keepLines/>
@@ -3409,7 +4745,9 @@
       <w:outlineLvl w:val="0"/>
     </w:pPr>
     <w:rPr>
-      <w:sz w:val="40"/>
+      <w:rFonts w:ascii="Rupture" w:hAnsi="Rupture"/>
+      <w:color w:val="14289B"/>
+      <w:sz w:val="32"/>
       <w:szCs w:val="40"/>
     </w:rPr>
   </w:style>
@@ -3420,7 +4758,7 @@
     <w:link w:val="Heading2Char"/>
     <w:uiPriority w:val="9"/>
     <w:qFormat/>
-    <w:rsid w:val="00EF7B96"/>
+    <w:rsid w:val="00F027C6"/>
     <w:pPr>
       <w:keepNext/>
       <w:keepLines/>
@@ -3428,7 +4766,9 @@
       <w:outlineLvl w:val="1"/>
     </w:pPr>
     <w:rPr>
-      <w:sz w:val="32"/>
+      <w:rFonts w:ascii="Rupture" w:hAnsi="Rupture"/>
+      <w:color w:val="14289B"/>
+      <w:sz w:val="28"/>
       <w:szCs w:val="32"/>
     </w:rPr>
   </w:style>
@@ -3439,7 +4779,7 @@
     <w:link w:val="Heading3Char"/>
     <w:uiPriority w:val="9"/>
     <w:qFormat/>
-    <w:rsid w:val="00EF7B96"/>
+    <w:rsid w:val="00F027C6"/>
     <w:pPr>
       <w:keepNext/>
       <w:keepLines/>
@@ -3447,7 +4787,8 @@
       <w:outlineLvl w:val="2"/>
     </w:pPr>
     <w:rPr>
-      <w:color w:val="434343"/>
+      <w:rFonts w:ascii="Rupture" w:hAnsi="Rupture"/>
+      <w:color w:val="1C37D6"/>
       <w:sz w:val="28"/>
       <w:szCs w:val="28"/>
     </w:rPr>
@@ -3459,7 +4800,7 @@
     <w:link w:val="Heading4Char"/>
     <w:uiPriority w:val="9"/>
     <w:qFormat/>
-    <w:rsid w:val="00EF7B96"/>
+    <w:rsid w:val="00F027C6"/>
     <w:pPr>
       <w:keepNext/>
       <w:keepLines/>
@@ -3467,8 +4808,9 @@
       <w:outlineLvl w:val="3"/>
     </w:pPr>
     <w:rPr>
-      <w:color w:val="666666"/>
-      <w:sz w:val="24"/>
+      <w:rFonts w:ascii="Rupture" w:hAnsi="Rupture"/>
+      <w:color w:val="475EE7"/>
+      <w:sz w:val="28"/>
       <w:szCs w:val="24"/>
     </w:rPr>
   </w:style>
@@ -3479,7 +4821,7 @@
     <w:link w:val="Heading5Char"/>
     <w:uiPriority w:val="9"/>
     <w:qFormat/>
-    <w:rsid w:val="00EF7B96"/>
+    <w:rsid w:val="009F4B14"/>
     <w:pPr>
       <w:keepNext/>
       <w:keepLines/>
@@ -3487,7 +4829,9 @@
       <w:outlineLvl w:val="4"/>
     </w:pPr>
     <w:rPr>
+      <w:rFonts w:ascii="Rupture" w:hAnsi="Rupture"/>
       <w:color w:val="666666"/>
+      <w:lang w:val="en-US"/>
     </w:rPr>
   </w:style>
   <w:style w:type="paragraph" w:styleId="Heading6">
@@ -3497,7 +4841,7 @@
     <w:link w:val="Heading6Char"/>
     <w:uiPriority w:val="9"/>
     <w:qFormat/>
-    <w:rsid w:val="00EF7B96"/>
+    <w:rsid w:val="009F4B14"/>
     <w:pPr>
       <w:keepNext/>
       <w:keepLines/>
@@ -3505,6 +4849,7 @@
       <w:outlineLvl w:val="5"/>
     </w:pPr>
     <w:rPr>
+      <w:rFonts w:ascii="Rupture" w:hAnsi="Rupture"/>
       <w:i/>
       <w:iCs/>
       <w:color w:val="666666"/>
@@ -3543,15 +4888,12 @@
     <w:basedOn w:val="DefaultParagraphFont"/>
     <w:link w:val="Heading1"/>
     <w:uiPriority w:val="9"/>
-    <w:rsid w:val="00410856"/>
+    <w:rsid w:val="00F027C6"/>
     <w:rPr>
-      <w:rFonts w:asciiTheme="majorHAnsi" w:eastAsiaTheme="majorEastAsia" w:hAnsiTheme="majorHAnsi" w:cstheme="majorBidi"/>
-      <w:b/>
-      <w:bCs/>
-      <w:color w:val="000000"/>
-      <w:kern w:val="32"/>
+      <w:rFonts w:ascii="Rupture" w:hAnsi="Rupture" w:cs="Arial"/>
+      <w:color w:val="14289B"/>
       <w:sz w:val="32"/>
-      <w:szCs w:val="32"/>
+      <w:szCs w:val="40"/>
     </w:rPr>
   </w:style>
   <w:style w:type="character" w:customStyle="1" w:styleId="Heading2Char">
@@ -3559,17 +4901,12 @@
     <w:basedOn w:val="DefaultParagraphFont"/>
     <w:link w:val="Heading2"/>
     <w:uiPriority w:val="9"/>
-    <w:semiHidden/>
-    <w:rsid w:val="00410856"/>
+    <w:rsid w:val="00F027C6"/>
     <w:rPr>
-      <w:rFonts w:asciiTheme="majorHAnsi" w:eastAsiaTheme="majorEastAsia" w:hAnsiTheme="majorHAnsi" w:cstheme="majorBidi"/>
-      <w:b/>
-      <w:bCs/>
-      <w:i/>
-      <w:iCs/>
-      <w:color w:val="000000"/>
+      <w:rFonts w:ascii="Rupture" w:hAnsi="Rupture" w:cs="Arial"/>
+      <w:color w:val="14289B"/>
       <w:sz w:val="28"/>
-      <w:szCs w:val="28"/>
+      <w:szCs w:val="32"/>
     </w:rPr>
   </w:style>
   <w:style w:type="character" w:customStyle="1" w:styleId="Heading3Char">
@@ -3577,15 +4914,12 @@
     <w:basedOn w:val="DefaultParagraphFont"/>
     <w:link w:val="Heading3"/>
     <w:uiPriority w:val="9"/>
-    <w:semiHidden/>
-    <w:rsid w:val="00410856"/>
+    <w:rsid w:val="00F027C6"/>
     <w:rPr>
-      <w:rFonts w:asciiTheme="majorHAnsi" w:eastAsiaTheme="majorEastAsia" w:hAnsiTheme="majorHAnsi" w:cstheme="majorBidi"/>
-      <w:b/>
-      <w:bCs/>
-      <w:color w:val="000000"/>
-      <w:sz w:val="26"/>
-      <w:szCs w:val="26"/>
+      <w:rFonts w:ascii="Rupture" w:hAnsi="Rupture" w:cs="Arial"/>
+      <w:color w:val="1C37D6"/>
+      <w:sz w:val="28"/>
+      <w:szCs w:val="28"/>
     </w:rPr>
   </w:style>
   <w:style w:type="character" w:customStyle="1" w:styleId="Heading4Char">
@@ -3593,15 +4927,12 @@
     <w:basedOn w:val="DefaultParagraphFont"/>
     <w:link w:val="Heading4"/>
     <w:uiPriority w:val="9"/>
-    <w:semiHidden/>
-    <w:rsid w:val="00410856"/>
+    <w:rsid w:val="00F027C6"/>
     <w:rPr>
-      <w:rFonts w:asciiTheme="minorHAnsi" w:eastAsiaTheme="minorEastAsia" w:hAnsiTheme="minorHAnsi" w:cstheme="minorBidi"/>
-      <w:b/>
-      <w:bCs/>
-      <w:color w:val="000000"/>
+      <w:rFonts w:ascii="Rupture" w:hAnsi="Rupture" w:cs="Arial"/>
+      <w:color w:val="475EE7"/>
       <w:sz w:val="28"/>
-      <w:szCs w:val="28"/>
+      <w:szCs w:val="24"/>
     </w:rPr>
   </w:style>
   <w:style w:type="character" w:customStyle="1" w:styleId="Heading5Char">
@@ -3609,17 +4940,12 @@
     <w:basedOn w:val="DefaultParagraphFont"/>
     <w:link w:val="Heading5"/>
     <w:uiPriority w:val="9"/>
-    <w:semiHidden/>
-    <w:rsid w:val="00410856"/>
+    <w:rsid w:val="009F4B14"/>
     <w:rPr>
-      <w:rFonts w:asciiTheme="minorHAnsi" w:eastAsiaTheme="minorEastAsia" w:hAnsiTheme="minorHAnsi" w:cstheme="minorBidi"/>
-      <w:b/>
-      <w:bCs/>
-      <w:i/>
-      <w:iCs/>
-      <w:color w:val="000000"/>
-      <w:sz w:val="26"/>
-      <w:szCs w:val="26"/>
+      <w:rFonts w:ascii="Rupture" w:hAnsi="Rupture" w:cs="Arial"/>
+      <w:color w:val="666666"/>
+      <w:sz w:val="24"/>
+      <w:lang w:val="en-US"/>
     </w:rPr>
   </w:style>
   <w:style w:type="character" w:customStyle="1" w:styleId="Heading6Char">
@@ -3627,13 +4953,13 @@
     <w:basedOn w:val="DefaultParagraphFont"/>
     <w:link w:val="Heading6"/>
     <w:uiPriority w:val="9"/>
-    <w:semiHidden/>
-    <w:rsid w:val="00410856"/>
+    <w:rsid w:val="009F4B14"/>
     <w:rPr>
-      <w:rFonts w:asciiTheme="minorHAnsi" w:eastAsiaTheme="minorEastAsia" w:hAnsiTheme="minorHAnsi" w:cstheme="minorBidi"/>
-      <w:b/>
-      <w:bCs/>
-      <w:color w:val="000000"/>
+      <w:rFonts w:ascii="Rupture" w:hAnsi="Rupture" w:cs="Arial"/>
+      <w:i/>
+      <w:iCs/>
+      <w:color w:val="666666"/>
+      <w:sz w:val="24"/>
     </w:rPr>
   </w:style>
   <w:style w:type="paragraph" w:styleId="Title">
@@ -3642,14 +4968,16 @@
     <w:link w:val="TitleChar"/>
     <w:uiPriority w:val="10"/>
     <w:qFormat/>
-    <w:rsid w:val="00EF7B96"/>
+    <w:rsid w:val="00AC7AE3"/>
     <w:pPr>
       <w:keepNext/>
       <w:keepLines/>
       <w:spacing w:after="60"/>
     </w:pPr>
     <w:rPr>
-      <w:sz w:val="52"/>
+      <w:rFonts w:ascii="Rupture" w:hAnsi="Rupture"/>
+      <w:color w:val="FF0000"/>
+      <w:sz w:val="44"/>
       <w:szCs w:val="52"/>
     </w:rPr>
   </w:style>
@@ -3658,15 +4986,12 @@
     <w:basedOn w:val="DefaultParagraphFont"/>
     <w:link w:val="Title"/>
     <w:uiPriority w:val="10"/>
-    <w:rsid w:val="00410856"/>
+    <w:rsid w:val="00AC7AE3"/>
     <w:rPr>
-      <w:rFonts w:asciiTheme="majorHAnsi" w:eastAsiaTheme="majorEastAsia" w:hAnsiTheme="majorHAnsi" w:cstheme="majorBidi"/>
-      <w:b/>
-      <w:bCs/>
-      <w:color w:val="000000"/>
-      <w:kern w:val="28"/>
-      <w:sz w:val="32"/>
-      <w:szCs w:val="32"/>
+      <w:rFonts w:ascii="Rupture" w:hAnsi="Rupture" w:cs="Arial"/>
+      <w:color w:val="FF0000"/>
+      <w:sz w:val="44"/>
+      <w:szCs w:val="52"/>
     </w:rPr>
   </w:style>
   <w:style w:type="paragraph" w:styleId="Subtitle">
@@ -3675,14 +5000,15 @@
     <w:link w:val="SubtitleChar"/>
     <w:uiPriority w:val="11"/>
     <w:qFormat/>
-    <w:rsid w:val="00EF7B96"/>
+    <w:rsid w:val="00AC7AE3"/>
     <w:pPr>
       <w:keepNext/>
       <w:keepLines/>
       <w:spacing w:after="320"/>
     </w:pPr>
     <w:rPr>
-      <w:color w:val="666666"/>
+      <w:rFonts w:ascii="Rupture" w:hAnsi="Rupture"/>
+      <w:color w:val="FF4B4B"/>
       <w:sz w:val="30"/>
       <w:szCs w:val="30"/>
     </w:rPr>
@@ -3692,12 +5018,12 @@
     <w:basedOn w:val="DefaultParagraphFont"/>
     <w:link w:val="Subtitle"/>
     <w:uiPriority w:val="11"/>
-    <w:rsid w:val="00410856"/>
+    <w:rsid w:val="00AC7AE3"/>
     <w:rPr>
-      <w:rFonts w:asciiTheme="majorHAnsi" w:eastAsiaTheme="majorEastAsia" w:hAnsiTheme="majorHAnsi" w:cstheme="majorBidi"/>
-      <w:color w:val="000000"/>
-      <w:sz w:val="24"/>
-      <w:szCs w:val="24"/>
+      <w:rFonts w:ascii="Rupture" w:hAnsi="Rupture" w:cs="Arial"/>
+      <w:color w:val="FF4B4B"/>
+      <w:sz w:val="30"/>
+      <w:szCs w:val="30"/>
     </w:rPr>
   </w:style>
   <w:style w:type="paragraph" w:styleId="TOC1">
@@ -3907,9 +5233,11 @@
     <w:uiPriority w:val="34"/>
     <w:qFormat/>
     <w:locked/>
-    <w:rsid w:val="008A7031"/>
+    <w:rsid w:val="002E3A32"/>
     <w:pPr>
-      <w:ind w:left="720"/>
+      <w:numPr>
+        <w:numId w:val="20"/>
+      </w:numPr>
       <w:contextualSpacing/>
     </w:pPr>
   </w:style>
@@ -3943,20 +5271,19 @@
     <w:basedOn w:val="Heading1"/>
     <w:next w:val="Normal"/>
     <w:uiPriority w:val="39"/>
-    <w:semiHidden/>
     <w:unhideWhenUsed/>
     <w:qFormat/>
     <w:locked/>
-    <w:rsid w:val="00196FCB"/>
+    <w:rsid w:val="001C389D"/>
     <w:pPr>
       <w:spacing w:before="480" w:after="0"/>
       <w:outlineLvl w:val="9"/>
     </w:pPr>
     <w:rPr>
-      <w:rFonts w:asciiTheme="majorHAnsi" w:eastAsiaTheme="majorEastAsia" w:hAnsiTheme="majorHAnsi" w:cstheme="majorBidi"/>
+      <w:rFonts w:ascii="Consolas" w:eastAsiaTheme="majorEastAsia" w:hAnsi="Consolas" w:cs="Consolas"/>
       <w:b/>
       <w:bCs/>
-      <w:color w:val="365F91" w:themeColor="accent1" w:themeShade="BF"/>
+      <w:color w:val="404040" w:themeColor="text1" w:themeTint="BF"/>
       <w:sz w:val="28"/>
       <w:szCs w:val="28"/>
       <w:lang w:val="en-US" w:eastAsia="en-US"/>
@@ -3986,6 +5313,146 @@
       <w:color w:val="000000"/>
       <w:sz w:val="16"/>
       <w:szCs w:val="16"/>
+    </w:rPr>
+  </w:style>
+  <w:style w:type="paragraph" w:customStyle="1" w:styleId="fix">
+    <w:name w:val="fix"/>
+    <w:basedOn w:val="Header"/>
+    <w:link w:val="fixChar"/>
+    <w:rsid w:val="002E3A32"/>
+    <w:rPr>
+      <w:rFonts w:ascii="Consolas" w:hAnsi="Consolas" w:cs="Consolas"/>
+    </w:rPr>
+  </w:style>
+  <w:style w:type="character" w:customStyle="1" w:styleId="fixChar">
+    <w:name w:val="fix Char"/>
+    <w:basedOn w:val="HeaderChar"/>
+    <w:link w:val="fix"/>
+    <w:rsid w:val="002E3A32"/>
+    <w:rPr>
+      <w:rFonts w:ascii="Consolas" w:hAnsi="Consolas" w:cs="Consolas"/>
+      <w:sz w:val="24"/>
+    </w:rPr>
+  </w:style>
+  <w:style w:type="paragraph" w:customStyle="1" w:styleId="Title-log">
+    <w:name w:val="Title-log"/>
+    <w:basedOn w:val="Title"/>
+    <w:link w:val="Title-logChar"/>
+    <w:qFormat/>
+    <w:rsid w:val="008354D3"/>
+    <w:rPr>
+      <w:rFonts w:ascii="Consolas" w:hAnsi="Consolas" w:cs="Consolas"/>
+      <w:color w:val="000000" w:themeColor="text1"/>
+    </w:rPr>
+  </w:style>
+  <w:style w:type="paragraph" w:styleId="NoSpacing">
+    <w:name w:val="No Spacing"/>
+    <w:uiPriority w:val="1"/>
+    <w:qFormat/>
+    <w:locked/>
+    <w:rsid w:val="00E62C93"/>
+    <w:pPr>
+      <w:spacing w:after="0" w:line="240" w:lineRule="auto"/>
+    </w:pPr>
+    <w:rPr>
+      <w:rFonts w:ascii="Consolas" w:hAnsi="Consolas" w:cs="Consolas"/>
+      <w:color w:val="000000"/>
+      <w:sz w:val="24"/>
+    </w:rPr>
+  </w:style>
+  <w:style w:type="character" w:customStyle="1" w:styleId="Title-logChar">
+    <w:name w:val="Title-log Char"/>
+    <w:basedOn w:val="TitleChar"/>
+    <w:link w:val="Title-log"/>
+    <w:rsid w:val="008354D3"/>
+    <w:rPr>
+      <w:rFonts w:ascii="Consolas" w:hAnsi="Consolas" w:cs="Consolas"/>
+      <w:color w:val="000000" w:themeColor="text1"/>
+    </w:rPr>
+  </w:style>
+  <w:style w:type="paragraph" w:styleId="Quote">
+    <w:name w:val="Quote"/>
+    <w:basedOn w:val="Normal"/>
+    <w:next w:val="Normal"/>
+    <w:link w:val="QuoteChar"/>
+    <w:uiPriority w:val="29"/>
+    <w:locked/>
+    <w:rsid w:val="009F4B14"/>
+    <w:rPr>
+      <w:i/>
+      <w:iCs/>
+      <w:color w:val="000000" w:themeColor="text1"/>
+    </w:rPr>
+  </w:style>
+  <w:style w:type="character" w:customStyle="1" w:styleId="QuoteChar">
+    <w:name w:val="Quote Char"/>
+    <w:basedOn w:val="DefaultParagraphFont"/>
+    <w:link w:val="Quote"/>
+    <w:uiPriority w:val="29"/>
+    <w:rsid w:val="009F4B14"/>
+    <w:rPr>
+      <w:rFonts w:ascii="Corbel" w:hAnsi="Corbel" w:cs="Arial"/>
+      <w:i/>
+      <w:iCs/>
+      <w:color w:val="000000" w:themeColor="text1"/>
+      <w:sz w:val="24"/>
+    </w:rPr>
+  </w:style>
+  <w:style w:type="character" w:styleId="IntenseEmphasis">
+    <w:name w:val="Intense Emphasis"/>
+    <w:basedOn w:val="DefaultParagraphFont"/>
+    <w:uiPriority w:val="21"/>
+    <w:locked/>
+    <w:rsid w:val="009F4B14"/>
+    <w:rPr>
+      <w:b/>
+      <w:bCs/>
+      <w:i/>
+      <w:iCs/>
+      <w:color w:val="4F81BD" w:themeColor="accent1"/>
+    </w:rPr>
+  </w:style>
+  <w:style w:type="paragraph" w:customStyle="1" w:styleId="Header-Footer">
+    <w:name w:val="Header-Footer"/>
+    <w:basedOn w:val="Header"/>
+    <w:link w:val="Header-FooterChar"/>
+    <w:qFormat/>
+    <w:rsid w:val="00CA5F02"/>
+    <w:rPr>
+      <w:rFonts w:ascii="Rupture" w:hAnsi="Rupture"/>
+      <w:noProof/>
+    </w:rPr>
+  </w:style>
+  <w:style w:type="character" w:customStyle="1" w:styleId="Header-FooterChar">
+    <w:name w:val="Header-Footer Char"/>
+    <w:basedOn w:val="HeaderChar"/>
+    <w:link w:val="Header-Footer"/>
+    <w:rsid w:val="00CA5F02"/>
+    <w:rPr>
+      <w:rFonts w:ascii="Rupture" w:hAnsi="Rupture"/>
+      <w:noProof/>
+      <w:sz w:val="24"/>
+    </w:rPr>
+  </w:style>
+  <w:style w:type="paragraph" w:customStyle="1" w:styleId="Subtitle-log">
+    <w:name w:val="Subtitle-log"/>
+    <w:basedOn w:val="Subtitle"/>
+    <w:link w:val="Subtitle-logChar"/>
+    <w:qFormat/>
+    <w:rsid w:val="003E4FDB"/>
+    <w:rPr>
+      <w:rFonts w:ascii="Consolas" w:hAnsi="Consolas" w:cs="Consolas"/>
+      <w:color w:val="404040" w:themeColor="text1" w:themeTint="BF"/>
+    </w:rPr>
+  </w:style>
+  <w:style w:type="character" w:customStyle="1" w:styleId="Subtitle-logChar">
+    <w:name w:val="Subtitle-log Char"/>
+    <w:basedOn w:val="SubtitleChar"/>
+    <w:link w:val="Subtitle-log"/>
+    <w:rsid w:val="003E4FDB"/>
+    <w:rPr>
+      <w:rFonts w:ascii="Consolas" w:hAnsi="Consolas" w:cs="Consolas"/>
+      <w:color w:val="404040" w:themeColor="text1" w:themeTint="BF"/>
     </w:rPr>
   </w:style>
 </w:styles>
@@ -4279,7 +5746,7 @@
 </file>
 
 <file path=customXml/itemProps1.xml><?xml version="1.0" encoding="utf-8"?>
-<ds:datastoreItem xmlns:ds="http://schemas.openxmlformats.org/officeDocument/2006/customXml" ds:itemID="{94F779D9-B134-4E13-97A0-4761B30CDFC2}">
+<ds:datastoreItem xmlns:ds="http://schemas.openxmlformats.org/officeDocument/2006/customXml" ds:itemID="{223E3C3A-7DEB-45EC-B148-09667BC9DD52}">
   <ds:schemaRefs>
     <ds:schemaRef ds:uri="http://schemas.openxmlformats.org/officeDocument/2006/bibliography"/>
   </ds:schemaRefs>

</xml_diff>

<commit_message>
Mise à jour des formulaires d'adhésion (montant cotisations)
</commit_message>
<xml_diff>
--- a/Conventions/RopiAdhesionMembre1&2.docx
+++ b/Conventions/RopiAdhesionMembre1&2.docx
@@ -21,7 +21,19 @@
         <w:rPr>
           <w:szCs w:val="26"/>
         </w:rPr>
-        <w:t>Collège des Professionnels (n°1) ou des Associations / Institutions (n°2)</w:t>
+        <w:t>Collège des Pr</w:t>
+      </w:r>
+      <w:r>
+        <w:rPr>
+          <w:szCs w:val="26"/>
+        </w:rPr>
+        <w:t>estataires</w:t>
+      </w:r>
+      <w:r>
+        <w:rPr>
+          <w:szCs w:val="26"/>
+        </w:rPr>
+        <w:t xml:space="preserve"> (n°1) ou des Associations / Institutions (n°2)</w:t>
       </w:r>
     </w:p>
     <w:p>
@@ -229,7 +241,6 @@
             <w:r>
               <w:rPr>
                 <w:sz w:val="20"/>
-                <w:highlight w:val="yellow"/>
               </w:rPr>
               <w:t>Version en construction - non finalisée - les débats sont encore ouverts</w:t>
             </w:r>
@@ -304,11 +315,17 @@
             <w:pPr>
               <w:pStyle w:val="NoSpacing"/>
               <w:rPr>
-                <w:rFonts w:ascii="Courier New" w:hAnsi="Courier New" w:cs="Courier New"/>
                 <w:sz w:val="20"/>
                 <w:szCs w:val="20"/>
               </w:rPr>
             </w:pPr>
+            <w:r>
+              <w:rPr>
+                <w:sz w:val="20"/>
+                <w:szCs w:val="20"/>
+              </w:rPr>
+              <w:t>2016-06-01</w:t>
+            </w:r>
           </w:p>
         </w:tc>
         <w:tc>
@@ -319,11 +336,17 @@
             <w:pPr>
               <w:pStyle w:val="NoSpacing"/>
               <w:rPr>
-                <w:rFonts w:ascii="Courier New" w:hAnsi="Courier New" w:cs="Courier New"/>
                 <w:sz w:val="20"/>
                 <w:szCs w:val="20"/>
               </w:rPr>
             </w:pPr>
+            <w:r>
+              <w:rPr>
+                <w:sz w:val="20"/>
+                <w:szCs w:val="20"/>
+              </w:rPr>
+              <w:t>Fabian Dortu</w:t>
+            </w:r>
           </w:p>
         </w:tc>
         <w:tc>
@@ -334,11 +357,17 @@
             <w:pPr>
               <w:pStyle w:val="NoSpacing"/>
               <w:rPr>
-                <w:rFonts w:ascii="Courier New" w:hAnsi="Courier New" w:cs="Courier New"/>
                 <w:sz w:val="20"/>
                 <w:szCs w:val="20"/>
               </w:rPr>
             </w:pPr>
+            <w:r>
+              <w:rPr>
+                <w:sz w:val="20"/>
+                <w:szCs w:val="20"/>
+              </w:rPr>
+              <w:t>Mise à jour du montant des cotisation suivant AG du 17 février 2016</w:t>
+            </w:r>
           </w:p>
         </w:tc>
       </w:tr>
@@ -573,14 +602,8 @@
         <w:p>
           <w:pPr>
             <w:pStyle w:val="TOCHeading"/>
-            <w:rPr>
-              <w:lang w:val="fr-BE"/>
-            </w:rPr>
           </w:pPr>
           <w:r>
-            <w:rPr>
-              <w:lang w:val="fr-BE"/>
-            </w:rPr>
             <w:t>Contents</w:t>
           </w:r>
         </w:p>
@@ -670,10 +693,8 @@
         <w:sectPr>
           <w:headerReference w:type="even" r:id="rId9"/>
           <w:headerReference w:type="default" r:id="rId10"/>
-          <w:footerReference w:type="even" r:id="rId11"/>
-          <w:footerReference w:type="default" r:id="rId12"/>
-          <w:headerReference w:type="first" r:id="rId13"/>
-          <w:footerReference w:type="first" r:id="rId14"/>
+          <w:footerReference w:type="default" r:id="rId11"/>
+          <w:headerReference w:type="first" r:id="rId12"/>
           <w:pgSz w:w="11909" w:h="16834"/>
           <w:pgMar w:top="1440" w:right="1703" w:bottom="1440" w:left="1440" w:header="708" w:footer="708" w:gutter="0"/>
           <w:cols w:space="708"/>
@@ -716,7 +737,21 @@
           <w:sz w:val="20"/>
           <w:szCs w:val="26"/>
         </w:rPr>
-        <w:t>Collège des Professionnels ou des Associations / Institutions</w:t>
+        <w:t>Collège des P</w:t>
+      </w:r>
+      <w:r>
+        <w:rPr>
+          <w:sz w:val="20"/>
+          <w:szCs w:val="26"/>
+        </w:rPr>
+        <w:t>restataires</w:t>
+      </w:r>
+      <w:r>
+        <w:rPr>
+          <w:sz w:val="20"/>
+          <w:szCs w:val="26"/>
+        </w:rPr>
+        <w:t xml:space="preserve"> ou des Associations / Institutions</w:t>
       </w:r>
     </w:p>
     <w:p>
@@ -798,7 +833,19 @@
         <w:spacing w:line="360" w:lineRule="auto"/>
       </w:pPr>
       <w:r>
-        <w:t xml:space="preserve">Nom / dénomination sociale: …….....….....................................…..……….………………..        </w:t>
+        <w:t>D</w:t>
+      </w:r>
+      <w:r>
+        <w:t>énomination sociale</w:t>
+      </w:r>
+      <w:r>
+        <w:t xml:space="preserve"> </w:t>
+      </w:r>
+      <w:r>
+        <w:t>: …….....…............................</w:t>
+      </w:r>
+      <w:r>
+        <w:t>.........…..……….………………............</w:t>
       </w:r>
     </w:p>
     <w:p>
@@ -806,7 +853,7 @@
         <w:spacing w:line="360" w:lineRule="auto"/>
       </w:pPr>
       <w:r>
-        <w:t>Prénom: ……………….…..........................................................................……………….…</w:t>
+        <w:t>Forme juridique : ...................................................................................................................</w:t>
       </w:r>
     </w:p>
     <w:p>
@@ -814,7 +861,16 @@
         <w:spacing w:line="360" w:lineRule="auto"/>
       </w:pPr>
       <w:r>
-        <w:t>Adresse / siège social: ….....……………………………………………………………………</w:t>
+        <w:t xml:space="preserve">Nom et </w:t>
+      </w:r>
+      <w:r>
+        <w:t>Prénom</w:t>
+      </w:r>
+      <w:r>
+        <w:t xml:space="preserve"> du représentant  : </w:t>
+      </w:r>
+      <w:r>
+        <w:t>.............................................................……………….…</w:t>
       </w:r>
     </w:p>
     <w:p>
@@ -822,7 +878,7 @@
         <w:spacing w:line="360" w:lineRule="auto"/>
       </w:pPr>
       <w:r>
-        <w:t>N° Entreprise / Association: ……….....…………………………………………………...........</w:t>
+        <w:t>Adresse / siège social: ….....……………………………………………………………………</w:t>
       </w:r>
     </w:p>
     <w:p>
@@ -830,7 +886,7 @@
         <w:spacing w:line="360" w:lineRule="auto"/>
       </w:pPr>
       <w:r>
-        <w:t>Tél :……………………………………………………………………………........……….…….</w:t>
+        <w:t>N° Entreprise / Association: ……….....…………………………………………………...........</w:t>
       </w:r>
     </w:p>
     <w:p>
@@ -838,7 +894,7 @@
         <w:spacing w:line="360" w:lineRule="auto"/>
       </w:pPr>
       <w:r>
-        <w:t xml:space="preserve">E-mail :…………………………………………………………………………………............…                      </w:t>
+        <w:t>Tél :……………………………………………………………………………........……….…….</w:t>
       </w:r>
     </w:p>
     <w:p>
@@ -846,7 +902,7 @@
         <w:spacing w:line="360" w:lineRule="auto"/>
       </w:pPr>
       <w:r>
-        <w:t>Site-web: ..…………………………………………………………………………….................</w:t>
+        <w:t xml:space="preserve">E-mail :…………………………………………………………………………………............…                      </w:t>
       </w:r>
     </w:p>
     <w:p>
@@ -854,143 +910,286 @@
         <w:spacing w:line="360" w:lineRule="auto"/>
       </w:pPr>
       <w:r>
-        <w:t xml:space="preserve">Collège d'appartenance: </w:t>
-      </w:r>
-      <w:r>
-        <w:rPr>
-          <w:b/>
-        </w:rPr>
-        <w:t xml:space="preserve">Prestataires </w:t>
-      </w:r>
-      <w:r>
-        <w:t>/</w:t>
-      </w:r>
-      <w:r>
-        <w:rPr>
-          <w:b/>
-        </w:rPr>
-        <w:t xml:space="preserve"> Associations &amp; Institutions</w:t>
-      </w:r>
-      <w:r>
-        <w:t xml:space="preserve"> (barrer la mention inutile)</w:t>
+        <w:t>Site-web: ..…………………………………………………………………………….................</w:t>
       </w:r>
     </w:p>
     <w:p>
-      <w:r>
-        <w:t>L</w:t>
-      </w:r>
-      <w:r>
-        <w:t xml:space="preserve">a présente </w:t>
-      </w:r>
-      <w:r>
-        <w:t>convention</w:t>
-      </w:r>
-      <w:r>
-        <w:t xml:space="preserve"> est établie en conformité avec les textes f</w:t>
-      </w:r>
-      <w:r>
-        <w:t xml:space="preserve">ondateurs de l’asbl Ropi, qui sont annexés à cette convention. </w:t>
+      <w:pPr>
+        <w:spacing w:line="360" w:lineRule="auto"/>
+        <w:rPr>
+          <w:sz w:val="22"/>
+        </w:rPr>
+      </w:pPr>
+      <w:r>
+        <w:t>Collège d'appartenance</w:t>
+      </w:r>
+      <w:r>
+        <w:t xml:space="preserve"> </w:t>
+      </w:r>
+      <w:r>
+        <w:t xml:space="preserve">: </w:t>
+      </w:r>
+      <w:r>
+        <w:rPr>
+          <w:b/>
+          <w:sz w:val="22"/>
+        </w:rPr>
+        <w:t xml:space="preserve">Prestataires </w:t>
+      </w:r>
+      <w:r>
+        <w:rPr>
+          <w:sz w:val="22"/>
+        </w:rPr>
+        <w:t>/</w:t>
+      </w:r>
+      <w:r>
+        <w:rPr>
+          <w:b/>
+          <w:sz w:val="22"/>
+        </w:rPr>
+        <w:t xml:space="preserve"> Associations &amp; Institutions</w:t>
+      </w:r>
+      <w:r>
+        <w:rPr>
+          <w:sz w:val="22"/>
+        </w:rPr>
+        <w:t xml:space="preserve"> </w:t>
+      </w:r>
+      <w:r>
+        <w:rPr>
+          <w:sz w:val="22"/>
+        </w:rPr>
+        <w:t>(barrer la mention inutile)</w:t>
       </w:r>
     </w:p>
     <w:p>
-      <w:r>
-        <w:t xml:space="preserve">Le prestataire s'engage </w:t>
-      </w:r>
-      <w:r>
-        <w:t xml:space="preserve">à verser </w:t>
+      <w:pPr>
+        <w:rPr>
+          <w:sz w:val="22"/>
+        </w:rPr>
+      </w:pPr>
+      <w:r>
+        <w:rPr>
+          <w:sz w:val="22"/>
+        </w:rPr>
+        <w:t xml:space="preserve">La présente convention est établie en conformité avec les textes fondateurs de l’asbl Ropi, qui sont annexés à cette convention. Le prestataire s'engage à verser </w:t>
       </w:r>
       <w:r>
         <w:rPr>
           <w:b/>
+          <w:sz w:val="22"/>
         </w:rPr>
         <w:t>une</w:t>
       </w:r>
       <w:r>
         <w:rPr>
           <w:b/>
-        </w:rPr>
-        <w:t xml:space="preserve"> cotisation de 15 € </w:t>
+          <w:sz w:val="22"/>
+        </w:rPr>
+        <w:t xml:space="preserve"> cotisation de 2</w:t>
       </w:r>
       <w:r>
         <w:rPr>
           <w:b/>
-          <w:highlight w:val="yellow"/>
-        </w:rPr>
-        <w:t>par équivalent temps-plein actif dans l'entreprise</w:t>
+          <w:sz w:val="22"/>
+        </w:rPr>
+        <w:t>5 €</w:t>
       </w:r>
       <w:r>
         <w:rPr>
           <w:b/>
+          <w:sz w:val="22"/>
+        </w:rPr>
+        <w:t xml:space="preserve"> pour les </w:t>
+      </w:r>
+      <w:r>
+        <w:rPr>
+          <w:b/>
+          <w:sz w:val="22"/>
+        </w:rPr>
+        <w:t>prestataires</w:t>
+      </w:r>
+      <w:r>
+        <w:rPr>
+          <w:b/>
+          <w:sz w:val="22"/>
+        </w:rPr>
+        <w:t xml:space="preserve"> et de 20 € pour les associations ou institutions</w:t>
+      </w:r>
+      <w:r>
+        <w:rPr>
+          <w:b/>
+          <w:sz w:val="22"/>
         </w:rPr>
         <w:t xml:space="preserve"> </w:t>
       </w:r>
       <w:r>
+        <w:rPr>
+          <w:sz w:val="22"/>
+        </w:rPr>
         <w:t>dans les plus brefs délais</w:t>
       </w:r>
       <w:r>
-        <w:t xml:space="preserve"> (compte </w:t>
-      </w:r>
-      <w:r>
         <w:rPr>
           <w:sz w:val="22"/>
         </w:rPr>
+        <w:t xml:space="preserve"> sur le </w:t>
+      </w:r>
+      <w:r>
+        <w:rPr>
+          <w:sz w:val="22"/>
+        </w:rPr>
+        <w:t xml:space="preserve">compte </w:t>
+      </w:r>
+      <w:r>
+        <w:rPr>
+          <w:b/>
+          <w:sz w:val="22"/>
+        </w:rPr>
         <w:t>BE20 5230 8074 0956</w:t>
       </w:r>
       <w:r>
         <w:rPr>
           <w:sz w:val="22"/>
         </w:rPr>
-        <w:t xml:space="preserve">, </w:t>
-      </w:r>
-      <w:r>
+        <w:t xml:space="preserve">,  </w:t>
+      </w:r>
+      <w:r>
+        <w:rPr>
+          <w:sz w:val="22"/>
+        </w:rPr>
+        <w:t>avec communication "</w:t>
+      </w:r>
+      <w:r>
+        <w:rPr>
+          <w:b/>
+          <w:sz w:val="22"/>
+        </w:rPr>
+        <w:t xml:space="preserve">Cotisation &lt;Nom </w:t>
+      </w:r>
+      <w:r>
+        <w:rPr>
+          <w:b/>
+          <w:sz w:val="22"/>
+        </w:rPr>
+        <w:t>ou</w:t>
+      </w:r>
+      <w:r>
+        <w:rPr>
+          <w:b/>
+          <w:sz w:val="22"/>
+        </w:rPr>
+        <w:t xml:space="preserve"> dénomination sociale&gt;</w:t>
+      </w:r>
+      <w:r>
+        <w:rPr>
+          <w:sz w:val="22"/>
+        </w:rPr>
+        <w:t>"</w:t>
+      </w:r>
+      <w:r>
+        <w:rPr>
+          <w:sz w:val="22"/>
+        </w:rPr>
+        <w:t>.</w:t>
+      </w:r>
+      <w:r>
+        <w:rPr>
+          <w:sz w:val="22"/>
+        </w:rPr>
         <w:t xml:space="preserve"> </w:t>
       </w:r>
       <w:r>
-        <w:t>avec communication "</w:t>
-      </w:r>
-      <w:r>
         <w:rPr>
           <w:sz w:val="22"/>
         </w:rPr>
-        <w:t>Cotisation &lt;Nom ou dénomination sociale&gt;</w:t>
+        <w:t xml:space="preserve">Alternativement, la cotisation peut-être versée en Ropi, à remettre en espèce </w:t>
       </w:r>
       <w:r>
         <w:rPr>
           <w:sz w:val="22"/>
         </w:rPr>
-        <w:t>"</w:t>
+        <w:t xml:space="preserve">à un ambassadeur ou </w:t>
       </w:r>
       <w:r>
         <w:rPr>
           <w:sz w:val="22"/>
         </w:rPr>
-        <w:t>).</w:t>
+        <w:t xml:space="preserve">lors d'une Assemblée Générale de l'asbl Ropi. Dans ce cas, le montant </w:t>
+      </w:r>
+      <w:r>
+        <w:rPr>
+          <w:sz w:val="22"/>
+        </w:rPr>
+        <w:t xml:space="preserve">de la cotisation est abaissé à </w:t>
+      </w:r>
+      <w:r>
+        <w:rPr>
+          <w:b/>
+          <w:sz w:val="22"/>
+        </w:rPr>
+        <w:t>2</w:t>
+      </w:r>
+      <w:r>
+        <w:rPr>
+          <w:b/>
+          <w:sz w:val="22"/>
+        </w:rPr>
+        <w:t>0 Ropi</w:t>
+      </w:r>
+      <w:r>
+        <w:rPr>
+          <w:b/>
+          <w:sz w:val="22"/>
+        </w:rPr>
+        <w:t xml:space="preserve"> pour les </w:t>
+      </w:r>
+      <w:r>
+        <w:rPr>
+          <w:b/>
+          <w:sz w:val="22"/>
+        </w:rPr>
+        <w:t>prestataires</w:t>
+      </w:r>
+      <w:r>
+        <w:rPr>
+          <w:b/>
+          <w:sz w:val="22"/>
+        </w:rPr>
+        <w:t xml:space="preserve"> et à 15 Ropi pour les associations ou institutions</w:t>
+      </w:r>
+      <w:r>
+        <w:rPr>
+          <w:sz w:val="22"/>
+        </w:rPr>
+        <w:t>.</w:t>
       </w:r>
     </w:p>
     <w:p>
       <w:pPr>
         <w:rPr>
-          <w:rFonts w:ascii="Courier New" w:hAnsi="Courier New" w:cs="Courier New"/>
-          <w:b/>
-          <w:szCs w:val="24"/>
-        </w:rPr>
-      </w:pPr>
-    </w:p>
-    <w:p>
-      <w:r>
-        <w:t>Alternativement, la cotisation peut-être versée en Ropi</w:t>
-      </w:r>
-      <w:r>
-        <w:t xml:space="preserve">, à remettre en espèce lors d'une Assemblée Générale de l'asbl Ropi. Dans ce cas, le montant de la cotisation est abaissé à 10 Ropi </w:t>
-      </w:r>
-      <w:r>
-        <w:rPr>
-          <w:highlight w:val="yellow"/>
-        </w:rPr>
-        <w:t>par équivalent temps-plein actif dans l'entreprise</w:t>
-      </w:r>
-      <w:r>
-        <w:t>.</w:t>
+          <w:sz w:val="28"/>
+        </w:rPr>
+      </w:pPr>
+      <w:r>
+        <w:rPr>
+          <w:sz w:val="22"/>
+        </w:rPr>
+        <w:t xml:space="preserve">A renvoyer au 24 rue de Ghlin à 7012 Jemappes ou par email (scan) à </w:t>
+      </w:r>
+      <w:r>
+        <w:rPr>
+          <w:rFonts w:ascii="Consolas" w:hAnsi="Consolas" w:cs="Consolas"/>
+          <w:sz w:val="22"/>
+        </w:rPr>
+        <w:t>info@ropi.be</w:t>
+      </w:r>
+      <w:r>
+        <w:rPr>
+          <w:rFonts w:cs="Consolas"/>
+          <w:sz w:val="22"/>
+        </w:rPr>
+        <w:t xml:space="preserve"> ou à donner en main propre à un ambassadeur Ropi.</w:t>
       </w:r>
     </w:p>
     <w:p/>
@@ -999,19 +1198,31 @@
         <w:spacing w:line="480" w:lineRule="auto"/>
       </w:pPr>
       <w:r>
-        <w:t xml:space="preserve">Fait à Mons, le  </w:t>
+        <w:t xml:space="preserve">Fait à </w:t>
+      </w:r>
+      <w:r>
+        <w:t>.......................................</w:t>
+      </w:r>
+      <w:r>
+        <w:t xml:space="preserve">, le  </w:t>
+      </w:r>
+      <w:r>
+        <w:t>......</w:t>
       </w:r>
       <w:r>
         <w:t>................................</w:t>
       </w:r>
     </w:p>
     <w:p>
+      <w:pPr>
+        <w:spacing w:line="480" w:lineRule="auto"/>
+      </w:pPr>
       <w:r>
         <w:rPr>
           <w:noProof/>
         </w:rPr>
         <w:pict>
-          <v:rect id="_x0000_s1028" style="position:absolute;left:0;text-align:left;margin-left:227.25pt;margin-top:20.15pt;width:204.75pt;height:75.1pt;z-index:251661312"/>
+          <v:rect id="_x0000_s1027" style="position:absolute;left:0;text-align:left;margin-left:10.5pt;margin-top:21.4pt;width:203.25pt;height:61.5pt;z-index:251660288"/>
         </w:pict>
       </w:r>
       <w:r>
@@ -1019,7 +1230,7 @@
           <w:noProof/>
         </w:rPr>
         <w:pict>
-          <v:rect id="_x0000_s1027" style="position:absolute;left:0;text-align:left;margin-left:10.5pt;margin-top:20.15pt;width:203.25pt;height:75.1pt;z-index:251660288"/>
+          <v:rect id="_x0000_s1028" style="position:absolute;left:0;text-align:left;margin-left:227.25pt;margin-top:21.4pt;width:204.75pt;height:61.5pt;z-index:251661312"/>
         </w:pict>
       </w:r>
       <w:r>
@@ -1083,16 +1294,6 @@
 <w:ftr xmlns:ve="http://schemas.openxmlformats.org/markup-compatibility/2006" xmlns:o="urn:schemas-microsoft-com:office:office" xmlns:r="http://schemas.openxmlformats.org/officeDocument/2006/relationships" xmlns:m="http://schemas.openxmlformats.org/officeDocument/2006/math" xmlns:v="urn:schemas-microsoft-com:vml" xmlns:wp="http://schemas.openxmlformats.org/drawingml/2006/wordprocessingDrawing" xmlns:w10="urn:schemas-microsoft-com:office:word" xmlns:w="http://schemas.openxmlformats.org/wordprocessingml/2006/main" xmlns:wne="http://schemas.microsoft.com/office/word/2006/wordml">
   <w:p>
     <w:pPr>
-      <w:pStyle w:val="Footer"/>
-    </w:pPr>
-  </w:p>
-</w:ftr>
-</file>
-
-<file path=word/footer2.xml><?xml version="1.0" encoding="utf-8"?>
-<w:ftr xmlns:ve="http://schemas.openxmlformats.org/markup-compatibility/2006" xmlns:o="urn:schemas-microsoft-com:office:office" xmlns:r="http://schemas.openxmlformats.org/officeDocument/2006/relationships" xmlns:m="http://schemas.openxmlformats.org/officeDocument/2006/math" xmlns:v="urn:schemas-microsoft-com:vml" xmlns:wp="http://schemas.openxmlformats.org/drawingml/2006/wordprocessingDrawing" xmlns:w10="urn:schemas-microsoft-com:office:word" xmlns:w="http://schemas.openxmlformats.org/wordprocessingml/2006/main" xmlns:wne="http://schemas.microsoft.com/office/word/2006/wordml">
-  <w:p>
-    <w:pPr>
       <w:tabs>
         <w:tab w:val="right" w:pos="8789"/>
       </w:tabs>
@@ -1128,16 +1329,6 @@
       </w:r>
     </w:fldSimple>
   </w:p>
-  <w:p>
-    <w:pPr>
-      <w:pStyle w:val="Footer"/>
-    </w:pPr>
-  </w:p>
-</w:ftr>
-</file>
-
-<file path=word/footer3.xml><?xml version="1.0" encoding="utf-8"?>
-<w:ftr xmlns:ve="http://schemas.openxmlformats.org/markup-compatibility/2006" xmlns:o="urn:schemas-microsoft-com:office:office" xmlns:r="http://schemas.openxmlformats.org/officeDocument/2006/relationships" xmlns:m="http://schemas.openxmlformats.org/officeDocument/2006/math" xmlns:v="urn:schemas-microsoft-com:vml" xmlns:wp="http://schemas.openxmlformats.org/drawingml/2006/wordprocessingDrawing" xmlns:w10="urn:schemas-microsoft-com:office:word" xmlns:w="http://schemas.openxmlformats.org/wordprocessingml/2006/main" xmlns:wne="http://schemas.microsoft.com/office/word/2006/wordml">
   <w:p>
     <w:pPr>
       <w:pStyle w:val="Footer"/>
@@ -1432,7 +1623,7 @@
         <v:path o:extrusionok="f" gradientshapeok="t" o:connecttype="rect"/>
         <o:lock v:ext="edit" aspectratio="t"/>
       </v:shapetype>
-      <v:shape id="_x0000_i1030" type="#_x0000_t75" style="width:37.5pt;height:37.5pt" o:bullet="t">
+      <v:shape id="_x0000_i1032" type="#_x0000_t75" style="width:37.5pt;height:37.5pt" o:bullet="t">
         <v:imagedata r:id="rId1" o:title="ropi_r_icone"/>
       </v:shape>
     </w:pict>

</xml_diff>